<commit_message>
Ajout de doc sur le recalage d'image et modification de la methode
</commit_message>
<xml_diff>
--- a/RecalageImage/Methode.docx
+++ b/RecalageImage/Methode.docx
@@ -1,53 +1,47 @@
 
 <file path=word/document.xml><?xml version="1.0" encoding="utf-8"?>
-<w:document xmlns:r="http://schemas.openxmlformats.org/officeDocument/2006/relationships" xmlns:wp="http://schemas.openxmlformats.org/drawingml/2006/wordprocessingDrawing" xmlns:w="http://schemas.openxmlformats.org/wordprocessingml/2006/main" xmlns:w10="urn:schemas-microsoft-com:office:word" xmlns:w14="http://schemas.microsoft.com/office/word/2010/wordml" xmlns:wps="http://schemas.microsoft.com/office/word/2010/wordprocessingShape" xmlns:wpg="http://schemas.microsoft.com/office/word/2010/wordprocessingGroup" xmlns:mc="http://schemas.openxmlformats.org/markup-compatibility/2006" xmlns:v="urn:schemas-microsoft-com:vml" xmlns:o="urn:schemas-microsoft-com:office:office" mc:Ignorable="w14">
+<w:document xmlns:wpc="http://schemas.microsoft.com/office/word/2010/wordprocessingCanvas" xmlns:mo="http://schemas.microsoft.com/office/mac/office/2008/main" xmlns:mc="http://schemas.openxmlformats.org/markup-compatibility/2006" xmlns:mv="urn:schemas-microsoft-com:mac:vml" xmlns:o="urn:schemas-microsoft-com:office:office" xmlns:r="http://schemas.openxmlformats.org/officeDocument/2006/relationships" xmlns:m="http://schemas.openxmlformats.org/officeDocument/2006/math" xmlns:v="urn:schemas-microsoft-com:vml" xmlns:wp14="http://schemas.microsoft.com/office/word/2010/wordprocessingDrawing" xmlns:wp="http://schemas.openxmlformats.org/drawingml/2006/wordprocessingDrawing" xmlns:w10="urn:schemas-microsoft-com:office:word" xmlns:w="http://schemas.openxmlformats.org/wordprocessingml/2006/main" xmlns:w14="http://schemas.microsoft.com/office/word/2010/wordml" xmlns:wpg="http://schemas.microsoft.com/office/word/2010/wordprocessingGroup" xmlns:wpi="http://schemas.microsoft.com/office/word/2010/wordprocessingInk" xmlns:wne="http://schemas.microsoft.com/office/word/2006/wordml" xmlns:wps="http://schemas.microsoft.com/office/word/2010/wordprocessingShape" mc:Ignorable="w14 wp14">
   <w:body>
     <w:p>
       <w:pPr>
         <w:pStyle w:val="Corps"/>
         <w:jc w:val="center"/>
         <w:rPr>
-          <w:b w:val="1"/>
-          <w:bCs w:val="1"/>
-          <w:color w:val="ff2c21"/>
+          <w:b/>
+          <w:bCs/>
+          <w:color w:val="FF2C21"/>
           <w:sz w:val="30"/>
           <w:szCs w:val="30"/>
         </w:rPr>
       </w:pPr>
       <w:r>
         <w:rPr>
-          <w:b w:val="1"/>
-          <w:bCs w:val="1"/>
-          <w:color w:val="ff2c21"/>
+          <w:b/>
+          <w:bCs/>
+          <w:color w:val="FF2C21"/>
           <w:sz w:val="30"/>
           <w:szCs w:val="30"/>
-          <w:rtl w:val="0"/>
-          <w:lang w:val="fr-FR"/>
         </w:rPr>
         <w:t>Recalage d</w:t>
       </w:r>
       <w:r>
         <w:rPr>
-          <w:rFonts w:hAnsi="Helvetica" w:hint="default"/>
-          <w:b w:val="1"/>
-          <w:bCs w:val="1"/>
-          <w:color w:val="ff2c21"/>
+          <w:rFonts w:hAnsi="Helvetica"/>
+          <w:b/>
+          <w:bCs/>
+          <w:color w:val="FF2C21"/>
           <w:sz w:val="30"/>
           <w:szCs w:val="30"/>
-          <w:rtl w:val="0"/>
-          <w:lang w:val="fr-FR"/>
         </w:rPr>
         <w:t>’</w:t>
       </w:r>
       <w:r>
         <w:rPr>
-          <w:b w:val="1"/>
-          <w:bCs w:val="1"/>
-          <w:color w:val="ff2c21"/>
+          <w:b/>
+          <w:bCs/>
+          <w:color w:val="FF2C21"/>
           <w:sz w:val="30"/>
           <w:szCs w:val="30"/>
-          <w:rtl w:val="0"/>
-          <w:lang w:val="fr-FR"/>
         </w:rPr>
         <w:t>image</w:t>
       </w:r>
@@ -55,332 +49,287 @@
     <w:p>
       <w:pPr>
         <w:pStyle w:val="Corps"/>
-        <w:bidi w:val="0"/>
       </w:pPr>
     </w:p>
     <w:p>
       <w:pPr>
         <w:pStyle w:val="Corps"/>
-        <w:bidi w:val="0"/>
       </w:pPr>
     </w:p>
     <w:p>
       <w:pPr>
         <w:pStyle w:val="Corps"/>
-        <w:bidi w:val="0"/>
       </w:pPr>
     </w:p>
     <w:p>
       <w:pPr>
         <w:pStyle w:val="Corps"/>
         <w:rPr>
-          <w:b w:val="1"/>
-          <w:bCs w:val="1"/>
-          <w:color w:val="489bc9"/>
+          <w:b/>
+          <w:bCs/>
+          <w:color w:val="489BC9"/>
           <w:sz w:val="26"/>
           <w:szCs w:val="26"/>
         </w:rPr>
       </w:pPr>
       <w:r>
         <w:rPr>
-          <w:b w:val="1"/>
-          <w:bCs w:val="1"/>
-          <w:color w:val="489bc9"/>
+          <w:b/>
+          <w:bCs/>
+          <w:color w:val="489BC9"/>
           <w:sz w:val="26"/>
           <w:szCs w:val="26"/>
-          <w:rtl w:val="0"/>
-          <w:lang w:val="fr-FR"/>
-        </w:rPr>
-        <w:t>1 - Detection de la feuille</w:t>
+        </w:rPr>
+        <w:t xml:space="preserve">1 - </w:t>
+      </w:r>
+      <w:proofErr w:type="spellStart"/>
+      <w:r>
+        <w:rPr>
+          <w:b/>
+          <w:bCs/>
+          <w:color w:val="489BC9"/>
+          <w:sz w:val="26"/>
+          <w:szCs w:val="26"/>
+        </w:rPr>
+        <w:t>Detection</w:t>
+      </w:r>
+      <w:proofErr w:type="spellEnd"/>
+      <w:r>
+        <w:rPr>
+          <w:b/>
+          <w:bCs/>
+          <w:color w:val="489BC9"/>
+          <w:sz w:val="26"/>
+          <w:szCs w:val="26"/>
+        </w:rPr>
+        <w:t xml:space="preserve"> de la feuille</w:t>
       </w:r>
     </w:p>
     <w:p>
       <w:pPr>
         <w:pStyle w:val="Corps"/>
-        <w:bidi w:val="0"/>
       </w:pPr>
       <w:r>
-        <w:rPr>
-          <w:rFonts w:ascii="Helvetica" w:cs="Arial Unicode MS" w:hAnsi="Arial Unicode MS" w:eastAsia="Arial Unicode MS"/>
-          <w:rtl w:val="0"/>
-        </w:rPr>
         <w:t>Feuille blanche sur un fond color</w:t>
       </w:r>
       <w:r>
         <w:rPr>
-          <w:rFonts w:ascii="Arial Unicode MS" w:cs="Arial Unicode MS" w:hAnsi="Helvetica" w:eastAsia="Arial Unicode MS" w:hint="default"/>
-          <w:rtl w:val="0"/>
-        </w:rPr>
-        <w:t xml:space="preserve">é </w:t>
-      </w:r>
-      <w:r>
-        <w:rPr>
-          <w:rFonts w:ascii="Helvetica" w:cs="Arial Unicode MS" w:hAnsi="Arial Unicode MS" w:eastAsia="Arial Unicode MS"/>
-          <w:rtl w:val="0"/>
-        </w:rPr>
+          <w:rFonts w:ascii="Arial Unicode MS" w:hAnsi="Helvetica"/>
+        </w:rPr>
+        <w:t>é</w:t>
+      </w:r>
+      <w:r>
+        <w:rPr>
+          <w:rFonts w:ascii="Arial Unicode MS" w:hAnsi="Helvetica"/>
+        </w:rPr>
+        <w:t xml:space="preserve"> </w:t>
+      </w:r>
+      <w:r>
         <w:t>qui occupe tout le reste de la photo (exemple : la feuille est blanche et le support color</w:t>
       </w:r>
       <w:r>
         <w:rPr>
-          <w:rFonts w:ascii="Arial Unicode MS" w:cs="Arial Unicode MS" w:hAnsi="Helvetica" w:eastAsia="Arial Unicode MS" w:hint="default"/>
-          <w:rtl w:val="0"/>
-        </w:rPr>
-        <w:t xml:space="preserve">é </w:t>
-      </w:r>
-      <w:r>
-        <w:rPr>
-          <w:rFonts w:ascii="Helvetica" w:cs="Arial Unicode MS" w:hAnsi="Arial Unicode MS" w:eastAsia="Arial Unicode MS"/>
-          <w:rtl w:val="0"/>
-        </w:rPr>
+          <w:rFonts w:ascii="Arial Unicode MS" w:hAnsi="Helvetica"/>
+        </w:rPr>
+        <w:t>é</w:t>
+      </w:r>
+      <w:r>
+        <w:rPr>
+          <w:rFonts w:ascii="Arial Unicode MS" w:hAnsi="Helvetica"/>
+        </w:rPr>
+        <w:t xml:space="preserve"> </w:t>
+      </w:r>
+      <w:r>
         <w:t>est rouge)</w:t>
       </w:r>
     </w:p>
     <w:p>
       <w:pPr>
         <w:pStyle w:val="Corps"/>
-        <w:bidi w:val="0"/>
       </w:pPr>
     </w:p>
     <w:p>
       <w:pPr>
         <w:pStyle w:val="Corps"/>
-        <w:bidi w:val="0"/>
       </w:pPr>
       <w:r>
-        <w:rPr>
-          <w:rFonts w:ascii="Helvetica" w:cs="Arial Unicode MS" w:hAnsi="Arial Unicode MS" w:eastAsia="Arial Unicode MS"/>
-          <w:rtl w:val="0"/>
-        </w:rPr>
         <w:t>Pour d</w:t>
       </w:r>
       <w:r>
         <w:rPr>
-          <w:rFonts w:ascii="Arial Unicode MS" w:cs="Arial Unicode MS" w:hAnsi="Helvetica" w:eastAsia="Arial Unicode MS" w:hint="default"/>
-          <w:rtl w:val="0"/>
+          <w:rFonts w:ascii="Arial Unicode MS" w:hAnsi="Helvetica"/>
         </w:rPr>
         <w:t>é</w:t>
       </w:r>
       <w:r>
-        <w:rPr>
-          <w:rFonts w:ascii="Helvetica" w:cs="Arial Unicode MS" w:hAnsi="Arial Unicode MS" w:eastAsia="Arial Unicode MS"/>
-          <w:rtl w:val="0"/>
-        </w:rPr>
         <w:t xml:space="preserve">tecter un pixel, on se sert </w:t>
       </w:r>
       <w:r>
         <w:rPr>
-          <w:rFonts w:ascii="Arial Unicode MS" w:cs="Arial Unicode MS" w:hAnsi="Helvetica" w:eastAsia="Arial Unicode MS" w:hint="default"/>
-          <w:rtl w:val="0"/>
+          <w:rFonts w:ascii="Arial Unicode MS" w:hAnsi="Helvetica"/>
         </w:rPr>
         <w:t>é</w:t>
       </w:r>
       <w:r>
-        <w:rPr>
-          <w:rFonts w:ascii="Helvetica" w:cs="Arial Unicode MS" w:hAnsi="Arial Unicode MS" w:eastAsia="Arial Unicode MS"/>
-          <w:rtl w:val="0"/>
-        </w:rPr>
-        <w:t>galement des huit qui sont autour. Ce carr</w:t>
-      </w:r>
-      <w:r>
-        <w:rPr>
-          <w:rFonts w:ascii="Arial Unicode MS" w:cs="Arial Unicode MS" w:hAnsi="Helvetica" w:eastAsia="Arial Unicode MS" w:hint="default"/>
-          <w:rtl w:val="0"/>
-        </w:rPr>
-        <w:t xml:space="preserve">é </w:t>
-      </w:r>
-      <w:r>
-        <w:rPr>
-          <w:rFonts w:ascii="Helvetica" w:cs="Arial Unicode MS" w:hAnsi="Arial Unicode MS" w:eastAsia="Arial Unicode MS"/>
-          <w:rtl w:val="0"/>
-        </w:rPr>
+        <w:t xml:space="preserve">galement des huit qui sont </w:t>
+      </w:r>
+      <w:r>
+        <w:t>autour. Ce carr</w:t>
+      </w:r>
+      <w:r>
+        <w:rPr>
+          <w:rFonts w:ascii="Arial Unicode MS" w:hAnsi="Helvetica"/>
+        </w:rPr>
+        <w:t>é</w:t>
+      </w:r>
+      <w:r>
+        <w:rPr>
+          <w:rFonts w:ascii="Arial Unicode MS" w:hAnsi="Helvetica"/>
+        </w:rPr>
+        <w:t xml:space="preserve"> </w:t>
+      </w:r>
+      <w:r>
         <w:t>de 9 pixels est conserv</w:t>
       </w:r>
       <w:r>
         <w:rPr>
-          <w:rFonts w:ascii="Arial Unicode MS" w:cs="Arial Unicode MS" w:hAnsi="Helvetica" w:eastAsia="Arial Unicode MS" w:hint="default"/>
-          <w:rtl w:val="0"/>
-        </w:rPr>
-        <w:t xml:space="preserve">é </w:t>
-      </w:r>
-      <w:r>
-        <w:rPr>
-          <w:rFonts w:ascii="Helvetica" w:cs="Arial Unicode MS" w:hAnsi="Arial Unicode MS" w:eastAsia="Arial Unicode MS"/>
-          <w:rtl w:val="0"/>
-        </w:rPr>
+          <w:rFonts w:ascii="Arial Unicode MS" w:hAnsi="Helvetica"/>
+        </w:rPr>
+        <w:t>é</w:t>
+      </w:r>
+      <w:r>
+        <w:rPr>
+          <w:rFonts w:ascii="Arial Unicode MS" w:hAnsi="Helvetica"/>
+        </w:rPr>
+        <w:t xml:space="preserve"> </w:t>
+      </w:r>
+      <w:r>
         <w:t>si l</w:t>
       </w:r>
       <w:r>
         <w:rPr>
-          <w:rFonts w:ascii="Arial Unicode MS" w:cs="Arial Unicode MS" w:hAnsi="Helvetica" w:eastAsia="Arial Unicode MS" w:hint="default"/>
-          <w:rtl w:val="0"/>
+          <w:rFonts w:ascii="Arial Unicode MS" w:hAnsi="Helvetica"/>
         </w:rPr>
         <w:t>’</w:t>
       </w:r>
       <w:r>
-        <w:rPr>
-          <w:rFonts w:ascii="Helvetica" w:cs="Arial Unicode MS" w:hAnsi="Arial Unicode MS" w:eastAsia="Arial Unicode MS"/>
-          <w:rtl w:val="0"/>
-        </w:rPr>
         <w:t>un d</w:t>
       </w:r>
       <w:r>
         <w:rPr>
-          <w:rFonts w:ascii="Arial Unicode MS" w:cs="Arial Unicode MS" w:hAnsi="Helvetica" w:eastAsia="Arial Unicode MS" w:hint="default"/>
-          <w:rtl w:val="0"/>
+          <w:rFonts w:ascii="Arial Unicode MS" w:hAnsi="Helvetica"/>
         </w:rPr>
         <w:t>’</w:t>
       </w:r>
       <w:r>
-        <w:rPr>
-          <w:rFonts w:ascii="Helvetica" w:cs="Arial Unicode MS" w:hAnsi="Arial Unicode MS" w:eastAsia="Arial Unicode MS"/>
-          <w:rtl w:val="0"/>
-        </w:rPr>
         <w:t>entre eux au moins n</w:t>
       </w:r>
       <w:r>
         <w:rPr>
-          <w:rFonts w:ascii="Arial Unicode MS" w:cs="Arial Unicode MS" w:hAnsi="Helvetica" w:eastAsia="Arial Unicode MS" w:hint="default"/>
-          <w:rtl w:val="0"/>
+          <w:rFonts w:ascii="Arial Unicode MS" w:hAnsi="Helvetica"/>
         </w:rPr>
         <w:t>’</w:t>
       </w:r>
       <w:r>
-        <w:rPr>
-          <w:rFonts w:ascii="Helvetica" w:cs="Arial Unicode MS" w:hAnsi="Arial Unicode MS" w:eastAsia="Arial Unicode MS"/>
-          <w:rtl w:val="0"/>
-        </w:rPr>
         <w:t>est pas de la m</w:t>
       </w:r>
       <w:r>
         <w:rPr>
-          <w:rFonts w:ascii="Arial Unicode MS" w:cs="Arial Unicode MS" w:hAnsi="Helvetica" w:eastAsia="Arial Unicode MS" w:hint="default"/>
-          <w:rtl w:val="0"/>
+          <w:rFonts w:ascii="Arial Unicode MS" w:hAnsi="Helvetica"/>
         </w:rPr>
         <w:t>ê</w:t>
       </w:r>
       <w:r>
-        <w:rPr>
-          <w:rFonts w:ascii="Helvetica" w:cs="Arial Unicode MS" w:hAnsi="Arial Unicode MS" w:eastAsia="Arial Unicode MS"/>
-          <w:rtl w:val="0"/>
-        </w:rPr>
         <w:t>me couleur qu</w:t>
       </w:r>
       <w:r>
         <w:rPr>
-          <w:rFonts w:ascii="Arial Unicode MS" w:cs="Arial Unicode MS" w:hAnsi="Helvetica" w:eastAsia="Arial Unicode MS" w:hint="default"/>
-          <w:rtl w:val="0"/>
+          <w:rFonts w:ascii="Arial Unicode MS" w:hAnsi="Helvetica"/>
         </w:rPr>
         <w:t>’</w:t>
       </w:r>
       <w:r>
-        <w:rPr>
-          <w:rFonts w:ascii="Helvetica" w:cs="Arial Unicode MS" w:hAnsi="Arial Unicode MS" w:eastAsia="Arial Unicode MS"/>
-          <w:rtl w:val="0"/>
-        </w:rPr>
         <w:t>au moins un autre. Cela nous permet d</w:t>
       </w:r>
       <w:r>
         <w:rPr>
-          <w:rFonts w:ascii="Arial Unicode MS" w:cs="Arial Unicode MS" w:hAnsi="Helvetica" w:eastAsia="Arial Unicode MS" w:hint="default"/>
-          <w:rtl w:val="0"/>
+          <w:rFonts w:ascii="Arial Unicode MS" w:hAnsi="Helvetica"/>
         </w:rPr>
         <w:t>’</w:t>
       </w:r>
       <w:r>
-        <w:rPr>
-          <w:rFonts w:ascii="Helvetica" w:cs="Arial Unicode MS" w:hAnsi="Arial Unicode MS" w:eastAsia="Arial Unicode MS"/>
-          <w:rtl w:val="0"/>
-        </w:rPr>
         <w:t>avoir des points en conservant le pixel central de ce carr</w:t>
       </w:r>
       <w:r>
         <w:rPr>
-          <w:rFonts w:ascii="Arial Unicode MS" w:cs="Arial Unicode MS" w:hAnsi="Helvetica" w:eastAsia="Arial Unicode MS" w:hint="default"/>
-          <w:rtl w:val="0"/>
+          <w:rFonts w:ascii="Arial Unicode MS" w:hAnsi="Helvetica"/>
         </w:rPr>
         <w:t>é</w:t>
       </w:r>
       <w:r>
-        <w:rPr>
-          <w:rFonts w:ascii="Helvetica" w:cs="Arial Unicode MS" w:hAnsi="Arial Unicode MS" w:eastAsia="Arial Unicode MS"/>
-          <w:rtl w:val="0"/>
-        </w:rPr>
-        <w:t>. Pour tracer la droite qui relie ces points et qui correspondra aux bords de la feuille, nous utilisons de la m</w:t>
-      </w:r>
-      <w:r>
-        <w:rPr>
-          <w:rFonts w:ascii="Arial Unicode MS" w:cs="Arial Unicode MS" w:hAnsi="Helvetica" w:eastAsia="Arial Unicode MS" w:hint="default"/>
-          <w:rtl w:val="0"/>
+        <w:t>. Pour tracer la droite qui relie ces points et qui corr</w:t>
+      </w:r>
+      <w:r>
+        <w:t>espondra aux bords de la feuille, nous utilisons de la m</w:t>
+      </w:r>
+      <w:r>
+        <w:rPr>
+          <w:rFonts w:ascii="Arial Unicode MS" w:hAnsi="Helvetica"/>
         </w:rPr>
         <w:t>é</w:t>
       </w:r>
       <w:r>
-        <w:rPr>
-          <w:rFonts w:ascii="Helvetica" w:cs="Arial Unicode MS" w:hAnsi="Arial Unicode MS" w:eastAsia="Arial Unicode MS"/>
-          <w:rtl w:val="0"/>
-        </w:rPr>
         <w:t>thode RANSAC</w:t>
       </w:r>
     </w:p>
     <w:p>
       <w:pPr>
         <w:pStyle w:val="Corps"/>
-        <w:bidi w:val="0"/>
       </w:pPr>
       <w:r>
-        <w:rPr>
-          <w:rFonts w:ascii="Helvetica" w:cs="Arial Unicode MS" w:hAnsi="Arial Unicode MS" w:eastAsia="Arial Unicode MS"/>
-          <w:rtl w:val="0"/>
-        </w:rPr>
         <w:t>Cela nous donne les deux droites verticales, puis les deux droites horizontales (qui sont en fait les 4 plus grandes) mais ce sont les points qui nous int</w:t>
       </w:r>
       <w:r>
         <w:rPr>
-          <w:rFonts w:ascii="Arial Unicode MS" w:cs="Arial Unicode MS" w:hAnsi="Helvetica" w:eastAsia="Arial Unicode MS" w:hint="default"/>
-          <w:rtl w:val="0"/>
+          <w:rFonts w:ascii="Arial Unicode MS" w:hAnsi="Helvetica"/>
         </w:rPr>
         <w:t>é</w:t>
       </w:r>
       <w:r>
-        <w:rPr>
-          <w:rFonts w:ascii="Helvetica" w:cs="Arial Unicode MS" w:hAnsi="Arial Unicode MS" w:eastAsia="Arial Unicode MS"/>
-          <w:rtl w:val="0"/>
-        </w:rPr>
-        <w:t>ressent. Nous conservons donc ces 4 points</w:t>
+        <w:t>ressent. Nous conservons donc c</w:t>
+      </w:r>
+      <w:r>
+        <w:t>es 4 points</w:t>
       </w:r>
     </w:p>
     <w:p>
       <w:pPr>
         <w:pStyle w:val="Corps"/>
-        <w:bidi w:val="0"/>
       </w:pPr>
     </w:p>
     <w:p>
       <w:pPr>
         <w:pStyle w:val="Corps"/>
-        <w:bidi w:val="0"/>
       </w:pPr>
     </w:p>
     <w:p>
       <w:pPr>
         <w:pStyle w:val="Corps"/>
         <w:rPr>
-          <w:b w:val="1"/>
-          <w:bCs w:val="1"/>
-          <w:color w:val="489bc9"/>
+          <w:b/>
+          <w:bCs/>
+          <w:color w:val="489BC9"/>
           <w:sz w:val="26"/>
           <w:szCs w:val="26"/>
         </w:rPr>
       </w:pPr>
       <w:r>
         <w:rPr>
-          <w:b w:val="1"/>
-          <w:bCs w:val="1"/>
-          <w:color w:val="489bc9"/>
+          <w:b/>
+          <w:bCs/>
+          <w:color w:val="489BC9"/>
           <w:sz w:val="26"/>
           <w:szCs w:val="26"/>
-          <w:rtl w:val="0"/>
-          <w:lang w:val="fr-FR"/>
         </w:rPr>
         <w:t>2 - Estimation de la transformation</w:t>
       </w:r>
@@ -388,160 +337,116 @@
     <w:p>
       <w:pPr>
         <w:pStyle w:val="Corps"/>
-        <w:rPr/>
       </w:pPr>
       <w:r>
-        <w:rPr>
-          <w:rtl w:val="0"/>
-          <w:lang w:val="fr-FR"/>
-        </w:rPr>
         <w:t>Ces 4 points ont chacun deux coordonn</w:t>
       </w:r>
       <w:r>
         <w:rPr>
-          <w:rFonts w:hAnsi="Helvetica" w:hint="default"/>
-          <w:rtl w:val="0"/>
-          <w:lang w:val="fr-FR"/>
+          <w:rFonts w:hAnsi="Helvetica"/>
         </w:rPr>
         <w:t>é</w:t>
       </w:r>
       <w:r>
-        <w:rPr>
-          <w:rtl w:val="0"/>
-          <w:lang w:val="fr-FR"/>
-        </w:rPr>
-        <w:t>es dans le plan ((x1,y1) (x2,y2) etc</w:t>
-      </w:r>
-      <w:r>
-        <w:rPr>
-          <w:rFonts w:hAnsi="Helvetica" w:hint="default"/>
-          <w:rtl w:val="0"/>
-          <w:lang w:val="fr-FR"/>
+        <w:t>es dans le plan ((x1</w:t>
+      </w:r>
+      <w:proofErr w:type="gramStart"/>
+      <w:r>
+        <w:t>,y1</w:t>
+      </w:r>
+      <w:proofErr w:type="gramEnd"/>
+      <w:r>
+        <w:t>) (x2,y2) etc</w:t>
+      </w:r>
+      <w:r>
+        <w:rPr>
+          <w:rFonts w:hAnsi="Helvetica"/>
         </w:rPr>
         <w:t>…</w:t>
       </w:r>
       <w:r>
-        <w:rPr>
-          <w:rtl w:val="0"/>
-          <w:lang w:val="fr-FR"/>
-        </w:rPr>
         <w:t xml:space="preserve">) auxquels nous appliquons </w:t>
       </w:r>
       <w:r>
         <w:rPr>
-          <w:rFonts w:hAnsi="Helvetica" w:hint="default"/>
-          <w:rtl w:val="0"/>
-          <w:lang w:val="fr-FR"/>
+          <w:rFonts w:hAnsi="Helvetica"/>
         </w:rPr>
         <w:t xml:space="preserve">à </w:t>
       </w:r>
       <w:r>
-        <w:rPr>
-          <w:rtl w:val="0"/>
-          <w:lang w:val="fr-FR"/>
-        </w:rPr>
         <w:t>chacun une fonction homographique (du type f(x1)=a1.x1+b1.y1+c1 etc</w:t>
       </w:r>
       <w:r>
         <w:rPr>
-          <w:rFonts w:hAnsi="Helvetica" w:hint="default"/>
-          <w:rtl w:val="0"/>
-          <w:lang w:val="fr-FR"/>
+          <w:rFonts w:hAnsi="Helvetica"/>
         </w:rPr>
         <w:t>…</w:t>
       </w:r>
       <w:r>
-        <w:rPr>
-          <w:rtl w:val="0"/>
-          <w:lang w:val="fr-FR"/>
-        </w:rPr>
         <w:t>)</w:t>
       </w:r>
     </w:p>
     <w:p>
       <w:pPr>
         <w:pStyle w:val="Corps"/>
-        <w:rPr/>
       </w:pPr>
       <w:r>
-        <w:rPr>
-          <w:rtl w:val="0"/>
-          <w:lang w:val="fr-FR"/>
-        </w:rPr>
         <w:t>Cela nous permet d</w:t>
       </w:r>
       <w:r>
         <w:rPr>
-          <w:rFonts w:hAnsi="Helvetica" w:hint="default"/>
-          <w:rtl w:val="0"/>
-          <w:lang w:val="fr-FR"/>
+          <w:rFonts w:hAnsi="Helvetica"/>
         </w:rPr>
         <w:t>’</w:t>
       </w:r>
       <w:r>
-        <w:rPr>
-          <w:rtl w:val="0"/>
-          <w:lang w:val="fr-FR"/>
-        </w:rPr>
-        <w:t>obtenir une matrice 8x8 qu</w:t>
-      </w:r>
-      <w:r>
-        <w:rPr>
-          <w:rFonts w:hAnsi="Helvetica" w:hint="default"/>
-          <w:rtl w:val="0"/>
-          <w:lang w:val="fr-FR"/>
+        <w:t xml:space="preserve">obtenir une </w:t>
+      </w:r>
+      <w:r>
+        <w:t>matrice 8x8 qu</w:t>
+      </w:r>
+      <w:r>
+        <w:rPr>
+          <w:rFonts w:hAnsi="Helvetica"/>
         </w:rPr>
         <w:t>’</w:t>
       </w:r>
       <w:r>
-        <w:rPr>
-          <w:rtl w:val="0"/>
-          <w:lang w:val="fr-FR"/>
-        </w:rPr>
         <w:t>il faut inverser pour obtenir les nouvelles coordonn</w:t>
       </w:r>
       <w:r>
         <w:rPr>
-          <w:rFonts w:hAnsi="Helvetica" w:hint="default"/>
-          <w:rtl w:val="0"/>
-          <w:lang w:val="fr-FR"/>
+          <w:rFonts w:hAnsi="Helvetica"/>
         </w:rPr>
         <w:t>é</w:t>
       </w:r>
       <w:r>
-        <w:rPr>
-          <w:rtl w:val="0"/>
-          <w:lang w:val="fr-FR"/>
-        </w:rPr>
         <w:t>es des points</w:t>
       </w:r>
     </w:p>
     <w:p>
       <w:pPr>
         <w:pStyle w:val="Corps"/>
-        <w:bidi w:val="0"/>
       </w:pPr>
     </w:p>
     <w:p>
       <w:pPr>
         <w:pStyle w:val="Corps"/>
         <w:rPr>
-          <w:b w:val="1"/>
-          <w:bCs w:val="1"/>
-          <w:color w:val="489bc9"/>
+          <w:b/>
+          <w:bCs/>
+          <w:color w:val="489BC9"/>
           <w:sz w:val="26"/>
           <w:szCs w:val="26"/>
         </w:rPr>
       </w:pPr>
       <w:r>
         <w:rPr>
-          <w:b w:val="1"/>
-          <w:bCs w:val="1"/>
-          <w:color w:val="489bc9"/>
+          <w:b/>
+          <w:bCs/>
+          <w:color w:val="489BC9"/>
           <w:sz w:val="26"/>
           <w:szCs w:val="26"/>
-          <w:rtl w:val="0"/>
-          <w:lang w:val="fr-FR"/>
         </w:rPr>
         <w:t>3 - Application de la transformation</w:t>
       </w:r>
@@ -549,195 +454,1364 @@
     <w:p>
       <w:pPr>
         <w:pStyle w:val="Corps"/>
-        <w:bidi w:val="0"/>
       </w:pPr>
       <w:r>
-        <w:rPr>
-          <w:rFonts w:ascii="Helvetica" w:cs="Arial Unicode MS" w:hAnsi="Arial Unicode MS" w:eastAsia="Arial Unicode MS"/>
-          <w:rtl w:val="0"/>
-        </w:rPr>
         <w:t>Il s</w:t>
       </w:r>
       <w:r>
         <w:rPr>
-          <w:rFonts w:ascii="Arial Unicode MS" w:cs="Arial Unicode MS" w:hAnsi="Helvetica" w:eastAsia="Arial Unicode MS" w:hint="default"/>
-          <w:rtl w:val="0"/>
+          <w:rFonts w:ascii="Arial Unicode MS" w:hAnsi="Helvetica"/>
         </w:rPr>
         <w:t>’</w:t>
       </w:r>
       <w:r>
-        <w:rPr>
-          <w:rFonts w:ascii="Helvetica" w:cs="Arial Unicode MS" w:hAnsi="Arial Unicode MS" w:eastAsia="Arial Unicode MS"/>
-          <w:rtl w:val="0"/>
-        </w:rPr>
         <w:t>agit enfin d</w:t>
       </w:r>
       <w:r>
         <w:rPr>
-          <w:rFonts w:ascii="Arial Unicode MS" w:cs="Arial Unicode MS" w:hAnsi="Helvetica" w:eastAsia="Arial Unicode MS" w:hint="default"/>
-          <w:rtl w:val="0"/>
+          <w:rFonts w:ascii="Arial Unicode MS" w:hAnsi="Helvetica"/>
         </w:rPr>
         <w:t>’</w:t>
       </w:r>
       <w:r>
-        <w:rPr>
-          <w:rFonts w:ascii="Helvetica" w:cs="Arial Unicode MS" w:hAnsi="Arial Unicode MS" w:eastAsia="Arial Unicode MS"/>
-          <w:rtl w:val="0"/>
-        </w:rPr>
         <w:t xml:space="preserve">appliquer cette homographie </w:t>
       </w:r>
       <w:r>
         <w:rPr>
-          <w:rFonts w:ascii="Arial Unicode MS" w:cs="Arial Unicode MS" w:hAnsi="Helvetica" w:eastAsia="Arial Unicode MS" w:hint="default"/>
-          <w:rtl w:val="0"/>
-        </w:rPr>
-        <w:t xml:space="preserve">à </w:t>
-      </w:r>
-      <w:r>
-        <w:rPr>
-          <w:rFonts w:ascii="Helvetica" w:cs="Arial Unicode MS" w:hAnsi="Arial Unicode MS" w:eastAsia="Arial Unicode MS"/>
-          <w:rtl w:val="0"/>
-        </w:rPr>
+          <w:rFonts w:ascii="Arial Unicode MS" w:hAnsi="Helvetica"/>
+        </w:rPr>
+        <w:t>à</w:t>
+      </w:r>
+      <w:r>
+        <w:rPr>
+          <w:rFonts w:ascii="Arial Unicode MS" w:hAnsi="Helvetica"/>
+        </w:rPr>
+        <w:t xml:space="preserve"> </w:t>
+      </w:r>
+      <w:r>
         <w:t>l</w:t>
       </w:r>
       <w:r>
         <w:rPr>
-          <w:rFonts w:ascii="Arial Unicode MS" w:cs="Arial Unicode MS" w:hAnsi="Helvetica" w:eastAsia="Arial Unicode MS" w:hint="default"/>
-          <w:rtl w:val="0"/>
+          <w:rFonts w:ascii="Arial Unicode MS" w:hAnsi="Helvetica"/>
         </w:rPr>
         <w:t>’</w:t>
       </w:r>
       <w:r>
-        <w:rPr>
-          <w:rFonts w:ascii="Helvetica" w:cs="Arial Unicode MS" w:hAnsi="Arial Unicode MS" w:eastAsia="Arial Unicode MS"/>
-          <w:rtl w:val="0"/>
-        </w:rPr>
         <w:t>ensemble des points de la feuille dans un dernier temps.</w:t>
       </w:r>
     </w:p>
     <w:p>
       <w:pPr>
         <w:pStyle w:val="Corps"/>
-        <w:bidi w:val="0"/>
       </w:pPr>
       <w:r>
-        <w:rPr>
-          <w:rFonts w:ascii="Helvetica" w:cs="Arial Unicode MS" w:hAnsi="Arial Unicode MS" w:eastAsia="Arial Unicode MS"/>
-          <w:rtl w:val="0"/>
-        </w:rPr>
         <w:t>Pour cela, il est n</w:t>
       </w:r>
       <w:r>
         <w:rPr>
-          <w:rFonts w:ascii="Arial Unicode MS" w:cs="Arial Unicode MS" w:hAnsi="Helvetica" w:eastAsia="Arial Unicode MS" w:hint="default"/>
-          <w:rtl w:val="0"/>
+          <w:rFonts w:ascii="Arial Unicode MS" w:hAnsi="Helvetica"/>
         </w:rPr>
         <w:t>é</w:t>
       </w:r>
       <w:r>
-        <w:rPr>
-          <w:rFonts w:ascii="Helvetica" w:cs="Arial Unicode MS" w:hAnsi="Arial Unicode MS" w:eastAsia="Arial Unicode MS"/>
-          <w:rtl w:val="0"/>
-        </w:rPr>
-        <w:t xml:space="preserve">cessaire de faire attention </w:t>
-      </w:r>
-      <w:r>
-        <w:rPr>
-          <w:rFonts w:ascii="Arial Unicode MS" w:cs="Arial Unicode MS" w:hAnsi="Helvetica" w:eastAsia="Arial Unicode MS" w:hint="default"/>
-          <w:rtl w:val="0"/>
-        </w:rPr>
-        <w:t xml:space="preserve">à </w:t>
-      </w:r>
-      <w:r>
-        <w:rPr>
-          <w:rFonts w:ascii="Helvetica" w:cs="Arial Unicode MS" w:hAnsi="Arial Unicode MS" w:eastAsia="Arial Unicode MS"/>
-          <w:rtl w:val="0"/>
-        </w:rPr>
+        <w:t xml:space="preserve">cessaire </w:t>
+      </w:r>
+      <w:r>
+        <w:t xml:space="preserve">de faire attention </w:t>
+      </w:r>
+      <w:r>
+        <w:rPr>
+          <w:rFonts w:ascii="Arial Unicode MS" w:hAnsi="Helvetica"/>
+        </w:rPr>
+        <w:t>à</w:t>
+      </w:r>
+      <w:r>
+        <w:rPr>
+          <w:rFonts w:ascii="Arial Unicode MS" w:hAnsi="Helvetica"/>
+        </w:rPr>
+        <w:t xml:space="preserve"> </w:t>
+      </w:r>
+      <w:r>
         <w:t>la mani</w:t>
       </w:r>
       <w:r>
         <w:rPr>
-          <w:rFonts w:ascii="Arial Unicode MS" w:cs="Arial Unicode MS" w:hAnsi="Helvetica" w:eastAsia="Arial Unicode MS" w:hint="default"/>
-          <w:rtl w:val="0"/>
+          <w:rFonts w:ascii="Arial Unicode MS" w:hAnsi="Helvetica"/>
         </w:rPr>
         <w:t>è</w:t>
       </w:r>
       <w:r>
-        <w:rPr>
-          <w:rFonts w:ascii="Helvetica" w:cs="Arial Unicode MS" w:hAnsi="Arial Unicode MS" w:eastAsia="Arial Unicode MS"/>
-          <w:rtl w:val="0"/>
-        </w:rPr>
         <w:t>re de placer le nouveau pixel en fonction de sa position initiale.</w:t>
       </w:r>
+      <w:r>
+        <w:t xml:space="preserve"> </w:t>
+      </w:r>
+    </w:p>
+    <w:p>
+      <w:pPr>
+        <w:pStyle w:val="Corps"/>
+      </w:pPr>
+      <w:r>
+        <w:rPr>
+          <w:noProof/>
+          <w:lang w:val="en-US"/>
+        </w:rPr>
+        <mc:AlternateContent>
+          <mc:Choice Requires="wps">
+            <w:drawing>
+              <wp:anchor distT="0" distB="0" distL="114300" distR="114300" simplePos="0" relativeHeight="251669504" behindDoc="0" locked="0" layoutInCell="1" allowOverlap="1" wp14:anchorId="6CF7A079" wp14:editId="72D43678">
+                <wp:simplePos x="0" y="0"/>
+                <wp:positionH relativeFrom="column">
+                  <wp:posOffset>4572000</wp:posOffset>
+                </wp:positionH>
+                <wp:positionV relativeFrom="paragraph">
+                  <wp:posOffset>233680</wp:posOffset>
+                </wp:positionV>
+                <wp:extent cx="342900" cy="228600"/>
+                <wp:effectExtent l="0" t="0" r="12700" b="0"/>
+                <wp:wrapSquare wrapText="bothSides"/>
+                <wp:docPr id="10" name="Text Box 10"/>
+                <wp:cNvGraphicFramePr/>
+                <a:graphic xmlns:a="http://schemas.openxmlformats.org/drawingml/2006/main">
+                  <a:graphicData uri="http://schemas.microsoft.com/office/word/2010/wordprocessingShape">
+                    <wps:wsp>
+                      <wps:cNvSpPr txBox="1"/>
+                      <wps:spPr>
+                        <a:xfrm>
+                          <a:off x="0" y="0"/>
+                          <a:ext cx="342900" cy="228600"/>
+                        </a:xfrm>
+                        <a:prstGeom prst="rect">
+                          <a:avLst/>
+                        </a:prstGeom>
+                        <a:noFill/>
+                        <a:ln w="6350">
+                          <a:noFill/>
+                        </a:ln>
+                        <a:effectLst/>
+                        <a:extLst>
+                          <a:ext uri="{C572A759-6A51-4108-AA02-DFA0A04FC94B}">
+                            <ma14:wrappingTextBoxFlag xmlns:ma14="http://schemas.microsoft.com/office/mac/drawingml/2011/main"/>
+                          </a:ext>
+                        </a:extLst>
+                      </wps:spPr>
+                      <wps:style>
+                        <a:lnRef idx="0">
+                          <a:scrgbClr r="0" g="0" b="0"/>
+                        </a:lnRef>
+                        <a:fillRef idx="0">
+                          <a:scrgbClr r="0" g="0" b="0"/>
+                        </a:fillRef>
+                        <a:effectRef idx="0">
+                          <a:scrgbClr r="0" g="0" b="0"/>
+                        </a:effectRef>
+                        <a:fontRef idx="none"/>
+                      </wps:style>
+                      <wps:txbx>
+                        <w:txbxContent>
+                          <w:p>
+                            <w:r>
+                              <w:rPr>
+                                <w:sz w:val="14"/>
+                              </w:rPr>
+                              <w:t>V1</w:t>
+                            </w:r>
+                            <w:r>
+                              <w:rPr>
+                                <w:sz w:val="14"/>
+                              </w:rPr>
+                              <w:t>1</w:t>
+                            </w:r>
+                          </w:p>
+                        </w:txbxContent>
+                      </wps:txbx>
+                      <wps:bodyPr rot="0" spcFirstLastPara="1" vertOverflow="overflow" horzOverflow="overflow" vert="horz" wrap="square" lIns="50800" tIns="50800" rIns="50800" bIns="50800" numCol="1" spcCol="38100" rtlCol="0" fromWordArt="0" anchor="t" anchorCtr="0" forceAA="0" compatLnSpc="1">
+                        <a:prstTxWarp prst="textNoShape">
+                          <a:avLst/>
+                        </a:prstTxWarp>
+                        <a:noAutofit/>
+                      </wps:bodyPr>
+                    </wps:wsp>
+                  </a:graphicData>
+                </a:graphic>
+                <wp14:sizeRelH relativeFrom="margin">
+                  <wp14:pctWidth>0</wp14:pctWidth>
+                </wp14:sizeRelH>
+                <wp14:sizeRelV relativeFrom="margin">
+                  <wp14:pctHeight>0</wp14:pctHeight>
+                </wp14:sizeRelV>
+              </wp:anchor>
+            </w:drawing>
+          </mc:Choice>
+          <mc:Fallback>
+            <w:pict>
+              <v:shapetype id="_x0000_t202" coordsize="21600,21600" o:spt="202" path="m0,0l0,21600,21600,21600,21600,0xe">
+                <v:stroke joinstyle="miter"/>
+                <v:path gradientshapeok="t" o:connecttype="rect"/>
+              </v:shapetype>
+              <v:shape id="Text Box 10" o:spid="_x0000_s1026" type="#_x0000_t202" style="position:absolute;margin-left:5in;margin-top:18.4pt;width:27pt;height:18pt;z-index:251669504;visibility:visible;mso-wrap-style:square;mso-width-percent:0;mso-height-percent:0;mso-wrap-distance-left:9pt;mso-wrap-distance-top:0;mso-wrap-distance-right:9pt;mso-wrap-distance-bottom:0;mso-position-horizontal:absolute;mso-position-horizontal-relative:text;mso-position-vertical:absolute;mso-position-vertical-relative:text;mso-width-percent:0;mso-height-percent:0;mso-width-relative:margin;mso-height-relative:margin;v-text-anchor:top" o:gfxdata="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" filled="f" stroked="f" strokeweight=".5pt">
+                <v:textbox inset="4pt,4pt,4pt,4pt">
+                  <w:txbxContent>
+                    <w:p>
+                      <w:r>
+                        <w:rPr>
+                          <w:sz w:val="14"/>
+                        </w:rPr>
+                        <w:t>V1</w:t>
+                      </w:r>
+                      <w:r>
+                        <w:rPr>
+                          <w:sz w:val="14"/>
+                        </w:rPr>
+                        <w:t>1</w:t>
+                      </w:r>
+                    </w:p>
+                  </w:txbxContent>
+                </v:textbox>
+                <w10:wrap type="square"/>
+              </v:shape>
+            </w:pict>
+          </mc:Fallback>
+        </mc:AlternateContent>
+      </w:r>
+      <w:r>
+        <w:rPr>
+          <w:noProof/>
+          <w:lang w:val="en-US"/>
+        </w:rPr>
+        <mc:AlternateContent>
+          <mc:Choice Requires="wps">
+            <w:drawing>
+              <wp:anchor distT="0" distB="0" distL="114300" distR="114300" simplePos="0" relativeHeight="251667456" behindDoc="0" locked="0" layoutInCell="1" allowOverlap="1" wp14:anchorId="523A84D1" wp14:editId="2A061D12">
+                <wp:simplePos x="0" y="0"/>
+                <wp:positionH relativeFrom="column">
+                  <wp:posOffset>3771900</wp:posOffset>
+                </wp:positionH>
+                <wp:positionV relativeFrom="paragraph">
+                  <wp:posOffset>233680</wp:posOffset>
+                </wp:positionV>
+                <wp:extent cx="342900" cy="228600"/>
+                <wp:effectExtent l="0" t="0" r="12700" b="0"/>
+                <wp:wrapSquare wrapText="bothSides"/>
+                <wp:docPr id="9" name="Text Box 9"/>
+                <wp:cNvGraphicFramePr/>
+                <a:graphic xmlns:a="http://schemas.openxmlformats.org/drawingml/2006/main">
+                  <a:graphicData uri="http://schemas.microsoft.com/office/word/2010/wordprocessingShape">
+                    <wps:wsp>
+                      <wps:cNvSpPr txBox="1"/>
+                      <wps:spPr>
+                        <a:xfrm>
+                          <a:off x="0" y="0"/>
+                          <a:ext cx="342900" cy="228600"/>
+                        </a:xfrm>
+                        <a:prstGeom prst="rect">
+                          <a:avLst/>
+                        </a:prstGeom>
+                        <a:noFill/>
+                        <a:ln w="6350">
+                          <a:noFill/>
+                        </a:ln>
+                        <a:effectLst/>
+                        <a:extLst>
+                          <a:ext uri="{C572A759-6A51-4108-AA02-DFA0A04FC94B}">
+                            <ma14:wrappingTextBoxFlag xmlns:ma14="http://schemas.microsoft.com/office/mac/drawingml/2011/main"/>
+                          </a:ext>
+                        </a:extLst>
+                      </wps:spPr>
+                      <wps:style>
+                        <a:lnRef idx="0">
+                          <a:scrgbClr r="0" g="0" b="0"/>
+                        </a:lnRef>
+                        <a:fillRef idx="0">
+                          <a:scrgbClr r="0" g="0" b="0"/>
+                        </a:fillRef>
+                        <a:effectRef idx="0">
+                          <a:scrgbClr r="0" g="0" b="0"/>
+                        </a:effectRef>
+                        <a:fontRef idx="none"/>
+                      </wps:style>
+                      <wps:txbx>
+                        <w:txbxContent>
+                          <w:p>
+                            <w:r>
+                              <w:rPr>
+                                <w:sz w:val="14"/>
+                              </w:rPr>
+                              <w:t>V01</w:t>
+                            </w:r>
+                          </w:p>
+                        </w:txbxContent>
+                      </wps:txbx>
+                      <wps:bodyPr rot="0" spcFirstLastPara="1" vertOverflow="overflow" horzOverflow="overflow" vert="horz" wrap="square" lIns="50800" tIns="50800" rIns="50800" bIns="50800" numCol="1" spcCol="38100" rtlCol="0" fromWordArt="0" anchor="t" anchorCtr="0" forceAA="0" compatLnSpc="1">
+                        <a:prstTxWarp prst="textNoShape">
+                          <a:avLst/>
+                        </a:prstTxWarp>
+                        <a:noAutofit/>
+                      </wps:bodyPr>
+                    </wps:wsp>
+                  </a:graphicData>
+                </a:graphic>
+                <wp14:sizeRelH relativeFrom="margin">
+                  <wp14:pctWidth>0</wp14:pctWidth>
+                </wp14:sizeRelH>
+                <wp14:sizeRelV relativeFrom="margin">
+                  <wp14:pctHeight>0</wp14:pctHeight>
+                </wp14:sizeRelV>
+              </wp:anchor>
+            </w:drawing>
+          </mc:Choice>
+          <mc:Fallback>
+            <w:pict>
+              <v:shape id="Text Box 9" o:spid="_x0000_s1027" type="#_x0000_t202" style="position:absolute;margin-left:297pt;margin-top:18.4pt;width:27pt;height:18pt;z-index:251667456;visibility:visible;mso-wrap-style:square;mso-width-percent:0;mso-height-percent:0;mso-wrap-distance-left:9pt;mso-wrap-distance-top:0;mso-wrap-distance-right:9pt;mso-wrap-distance-bottom:0;mso-position-horizontal:absolute;mso-position-horizontal-relative:text;mso-position-vertical:absolute;mso-position-vertical-relative:text;mso-width-percent:0;mso-height-percent:0;mso-width-relative:margin;mso-height-relative:margin;v-text-anchor:top" o:gfxdata="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" filled="f" stroked="f" strokeweight=".5pt">
+                <v:textbox inset="4pt,4pt,4pt,4pt">
+                  <w:txbxContent>
+                    <w:p>
+                      <w:r>
+                        <w:rPr>
+                          <w:sz w:val="14"/>
+                        </w:rPr>
+                        <w:t>V01</w:t>
+                      </w:r>
+                    </w:p>
+                  </w:txbxContent>
+                </v:textbox>
+                <w10:wrap type="square"/>
+              </v:shape>
+            </w:pict>
+          </mc:Fallback>
+        </mc:AlternateContent>
+      </w:r>
+      <w:r>
+        <w:rPr>
+          <w:noProof/>
+          <w:lang w:val="en-US"/>
+        </w:rPr>
+        <mc:AlternateContent>
+          <mc:Choice Requires="wps">
+            <w:drawing>
+              <wp:anchor distT="0" distB="0" distL="114300" distR="114300" simplePos="0" relativeHeight="251661312" behindDoc="0" locked="0" layoutInCell="1" allowOverlap="1" wp14:anchorId="4795F888" wp14:editId="5F6C4DB3">
+                <wp:simplePos x="0" y="0"/>
+                <wp:positionH relativeFrom="column">
+                  <wp:posOffset>4572000</wp:posOffset>
+                </wp:positionH>
+                <wp:positionV relativeFrom="paragraph">
+                  <wp:posOffset>347980</wp:posOffset>
+                </wp:positionV>
+                <wp:extent cx="0" cy="685800"/>
+                <wp:effectExtent l="0" t="0" r="25400" b="25400"/>
+                <wp:wrapNone/>
+                <wp:docPr id="2" name="Straight Connector 2"/>
+                <wp:cNvGraphicFramePr/>
+                <a:graphic xmlns:a="http://schemas.openxmlformats.org/drawingml/2006/main">
+                  <a:graphicData uri="http://schemas.microsoft.com/office/word/2010/wordprocessingShape">
+                    <wps:wsp>
+                      <wps:cNvCnPr/>
+                      <wps:spPr>
+                        <a:xfrm>
+                          <a:off x="0" y="0"/>
+                          <a:ext cx="0" cy="685800"/>
+                        </a:xfrm>
+                        <a:prstGeom prst="line">
+                          <a:avLst/>
+                        </a:prstGeom>
+                        <a:noFill/>
+                        <a:ln w="6350" cap="flat">
+                          <a:solidFill>
+                            <a:srgbClr val="000000"/>
+                          </a:solidFill>
+                          <a:prstDash val="solid"/>
+                          <a:miter lim="400000"/>
+                        </a:ln>
+                        <a:effectLst/>
+                      </wps:spPr>
+                      <wps:style>
+                        <a:lnRef idx="0">
+                          <a:scrgbClr r="0" g="0" b="0"/>
+                        </a:lnRef>
+                        <a:fillRef idx="0">
+                          <a:scrgbClr r="0" g="0" b="0"/>
+                        </a:fillRef>
+                        <a:effectRef idx="0">
+                          <a:scrgbClr r="0" g="0" b="0"/>
+                        </a:effectRef>
+                        <a:fontRef idx="none"/>
+                      </wps:style>
+                      <wps:bodyPr/>
+                    </wps:wsp>
+                  </a:graphicData>
+                </a:graphic>
+              </wp:anchor>
+            </w:drawing>
+          </mc:Choice>
+          <mc:Fallback>
+            <w:pict>
+              <v:line id="Straight Connector 2" o:spid="_x0000_s1026" style="position:absolute;z-index:251661312;visibility:visible;mso-wrap-style:square;mso-wrap-distance-left:9pt;mso-wrap-distance-top:0;mso-wrap-distance-right:9pt;mso-wrap-distance-bottom:0;mso-position-horizontal:absolute;mso-position-horizontal-relative:text;mso-position-vertical:absolute;mso-position-vertical-relative:text" from="5in,27.4pt" to="5in,81.4pt" o:gfxdata="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" strokeweight=".5pt">
+                <v:stroke miterlimit="4" joinstyle="miter"/>
+              </v:line>
+            </w:pict>
+          </mc:Fallback>
+        </mc:AlternateContent>
+      </w:r>
+      <w:r>
+        <w:rPr>
+          <w:noProof/>
+          <w:lang w:val="en-US"/>
+        </w:rPr>
+        <mc:AlternateContent>
+          <mc:Choice Requires="wps">
+            <w:drawing>
+              <wp:anchor distT="0" distB="0" distL="114300" distR="114300" simplePos="0" relativeHeight="251659264" behindDoc="0" locked="0" layoutInCell="1" allowOverlap="1" wp14:anchorId="58EDB321" wp14:editId="31FDD06E">
+                <wp:simplePos x="0" y="0"/>
+                <wp:positionH relativeFrom="column">
+                  <wp:posOffset>4000500</wp:posOffset>
+                </wp:positionH>
+                <wp:positionV relativeFrom="paragraph">
+                  <wp:posOffset>347980</wp:posOffset>
+                </wp:positionV>
+                <wp:extent cx="0" cy="685800"/>
+                <wp:effectExtent l="0" t="0" r="25400" b="25400"/>
+                <wp:wrapNone/>
+                <wp:docPr id="1" name="Straight Connector 1"/>
+                <wp:cNvGraphicFramePr/>
+                <a:graphic xmlns:a="http://schemas.openxmlformats.org/drawingml/2006/main">
+                  <a:graphicData uri="http://schemas.microsoft.com/office/word/2010/wordprocessingShape">
+                    <wps:wsp>
+                      <wps:cNvCnPr/>
+                      <wps:spPr>
+                        <a:xfrm>
+                          <a:off x="0" y="0"/>
+                          <a:ext cx="0" cy="685800"/>
+                        </a:xfrm>
+                        <a:prstGeom prst="line">
+                          <a:avLst/>
+                        </a:prstGeom>
+                        <a:noFill/>
+                        <a:ln w="6350" cap="flat">
+                          <a:solidFill>
+                            <a:srgbClr val="000000"/>
+                          </a:solidFill>
+                          <a:prstDash val="solid"/>
+                          <a:miter lim="400000"/>
+                        </a:ln>
+                        <a:effectLst/>
+                      </wps:spPr>
+                      <wps:style>
+                        <a:lnRef idx="0">
+                          <a:scrgbClr r="0" g="0" b="0"/>
+                        </a:lnRef>
+                        <a:fillRef idx="0">
+                          <a:scrgbClr r="0" g="0" b="0"/>
+                        </a:fillRef>
+                        <a:effectRef idx="0">
+                          <a:scrgbClr r="0" g="0" b="0"/>
+                        </a:effectRef>
+                        <a:fontRef idx="none"/>
+                      </wps:style>
+                      <wps:bodyPr/>
+                    </wps:wsp>
+                  </a:graphicData>
+                </a:graphic>
+              </wp:anchor>
+            </w:drawing>
+          </mc:Choice>
+          <mc:Fallback>
+            <w:pict>
+              <v:line id="Straight Connector 1" o:spid="_x0000_s1026" style="position:absolute;z-index:251659264;visibility:visible;mso-wrap-style:square;mso-wrap-distance-left:9pt;mso-wrap-distance-top:0;mso-wrap-distance-right:9pt;mso-wrap-distance-bottom:0;mso-position-horizontal:absolute;mso-position-horizontal-relative:text;mso-position-vertical:absolute;mso-position-vertical-relative:text" from="315pt,27.4pt" to="315pt,81.4pt" o:gfxdata="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" strokeweight=".5pt">
+                <v:stroke miterlimit="4" joinstyle="miter"/>
+              </v:line>
+            </w:pict>
+          </mc:Fallback>
+        </mc:AlternateContent>
+      </w:r>
+      <w:r>
+        <w:t>M</w:t>
+      </w:r>
+      <w:r>
+        <w:t>é</w:t>
+      </w:r>
+      <w:r>
+        <w:t>thode du plus proche voisin</w:t>
+      </w:r>
+      <w:r>
+        <w:t> </w:t>
+      </w:r>
+      <w:r>
+        <w:t>: rajouter 0,5 pour bien obtenir le plus proche voisin (et continuer avec la partie enti</w:t>
+      </w:r>
+      <w:r>
+        <w:t>è</w:t>
+      </w:r>
+      <w:r>
+        <w:t>re)</w:t>
+      </w:r>
+    </w:p>
+    <w:p>
+      <w:pPr>
+        <w:pStyle w:val="Corps"/>
+      </w:pPr>
+      <w:bookmarkStart w:id="0" w:name="_GoBack"/>
+      <w:bookmarkEnd w:id="0"/>
+      <w:r>
+        <w:rPr>
+          <w:noProof/>
+          <w:lang w:val="en-US"/>
+        </w:rPr>
+        <mc:AlternateContent>
+          <mc:Choice Requires="wps">
+            <w:drawing>
+              <wp:anchor distT="0" distB="0" distL="114300" distR="114300" simplePos="0" relativeHeight="251666432" behindDoc="0" locked="0" layoutInCell="1" allowOverlap="1" wp14:anchorId="6809F353" wp14:editId="00D81BD0">
+                <wp:simplePos x="0" y="0"/>
+                <wp:positionH relativeFrom="column">
+                  <wp:posOffset>4229100</wp:posOffset>
+                </wp:positionH>
+                <wp:positionV relativeFrom="paragraph">
+                  <wp:posOffset>87630</wp:posOffset>
+                </wp:positionV>
+                <wp:extent cx="228600" cy="342900"/>
+                <wp:effectExtent l="0" t="0" r="0" b="12700"/>
+                <wp:wrapSquare wrapText="bothSides"/>
+                <wp:docPr id="8" name="Text Box 8"/>
+                <wp:cNvGraphicFramePr/>
+                <a:graphic xmlns:a="http://schemas.openxmlformats.org/drawingml/2006/main">
+                  <a:graphicData uri="http://schemas.microsoft.com/office/word/2010/wordprocessingShape">
+                    <wps:wsp>
+                      <wps:cNvSpPr txBox="1"/>
+                      <wps:spPr>
+                        <a:xfrm>
+                          <a:off x="0" y="0"/>
+                          <a:ext cx="228600" cy="342900"/>
+                        </a:xfrm>
+                        <a:prstGeom prst="rect">
+                          <a:avLst/>
+                        </a:prstGeom>
+                        <a:noFill/>
+                        <a:ln w="6350">
+                          <a:noFill/>
+                        </a:ln>
+                        <a:effectLst/>
+                        <a:extLst>
+                          <a:ext uri="{C572A759-6A51-4108-AA02-DFA0A04FC94B}">
+                            <ma14:wrappingTextBoxFlag xmlns:ma14="http://schemas.microsoft.com/office/mac/drawingml/2011/main"/>
+                          </a:ext>
+                        </a:extLst>
+                      </wps:spPr>
+                      <wps:style>
+                        <a:lnRef idx="0">
+                          <a:scrgbClr r="0" g="0" b="0"/>
+                        </a:lnRef>
+                        <a:fillRef idx="0">
+                          <a:scrgbClr r="0" g="0" b="0"/>
+                        </a:fillRef>
+                        <a:effectRef idx="0">
+                          <a:scrgbClr r="0" g="0" b="0"/>
+                        </a:effectRef>
+                        <a:fontRef idx="none"/>
+                      </wps:style>
+                      <wps:txbx>
+                        <w:txbxContent>
+                          <w:p>
+                            <w:r>
+                              <w:t>+</w:t>
+                            </w:r>
+                          </w:p>
+                        </w:txbxContent>
+                      </wps:txbx>
+                      <wps:bodyPr rot="0" spcFirstLastPara="1" vertOverflow="overflow" horzOverflow="overflow" vert="horz" wrap="square" lIns="50800" tIns="50800" rIns="50800" bIns="50800" numCol="1" spcCol="38100" rtlCol="0" fromWordArt="0" anchor="t" anchorCtr="0" forceAA="0" compatLnSpc="1">
+                        <a:prstTxWarp prst="textNoShape">
+                          <a:avLst/>
+                        </a:prstTxWarp>
+                        <a:noAutofit/>
+                      </wps:bodyPr>
+                    </wps:wsp>
+                  </a:graphicData>
+                </a:graphic>
+                <wp14:sizeRelV relativeFrom="margin">
+                  <wp14:pctHeight>0</wp14:pctHeight>
+                </wp14:sizeRelV>
+              </wp:anchor>
+            </w:drawing>
+          </mc:Choice>
+          <mc:Fallback>
+            <w:pict>
+              <v:shape id="Text Box 8" o:spid="_x0000_s1028" type="#_x0000_t202" style="position:absolute;margin-left:333pt;margin-top:6.9pt;width:18pt;height:27pt;z-index:251666432;visibility:visible;mso-wrap-style:square;mso-height-percent:0;mso-wrap-distance-left:9pt;mso-wrap-distance-top:0;mso-wrap-distance-right:9pt;mso-wrap-distance-bottom:0;mso-position-horizontal:absolute;mso-position-horizontal-relative:text;mso-position-vertical:absolute;mso-position-vertical-relative:text;mso-height-percent:0;mso-height-relative:margin;v-text-anchor:top" o:gfxdata="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" filled="f" stroked="f" strokeweight=".5pt">
+                <v:textbox inset="4pt,4pt,4pt,4pt">
+                  <w:txbxContent>
+                    <w:p>
+                      <w:r>
+                        <w:t>+</w:t>
+                      </w:r>
+                    </w:p>
+                  </w:txbxContent>
+                </v:textbox>
+                <w10:wrap type="square"/>
+              </v:shape>
+            </w:pict>
+          </mc:Fallback>
+        </mc:AlternateContent>
+      </w:r>
+      <w:r>
+        <w:rPr>
+          <w:noProof/>
+          <w:lang w:val="en-US"/>
+        </w:rPr>
+        <mc:AlternateContent>
+          <mc:Choice Requires="wps">
+            <w:drawing>
+              <wp:anchor distT="0" distB="0" distL="114300" distR="114300" simplePos="0" relativeHeight="251663360" behindDoc="0" locked="0" layoutInCell="1" allowOverlap="1" wp14:anchorId="7131E4D3" wp14:editId="22245CD4">
+                <wp:simplePos x="0" y="0"/>
+                <wp:positionH relativeFrom="column">
+                  <wp:posOffset>3886200</wp:posOffset>
+                </wp:positionH>
+                <wp:positionV relativeFrom="paragraph">
+                  <wp:posOffset>87630</wp:posOffset>
+                </wp:positionV>
+                <wp:extent cx="800100" cy="0"/>
+                <wp:effectExtent l="0" t="0" r="12700" b="25400"/>
+                <wp:wrapNone/>
+                <wp:docPr id="3" name="Straight Connector 3"/>
+                <wp:cNvGraphicFramePr/>
+                <a:graphic xmlns:a="http://schemas.openxmlformats.org/drawingml/2006/main">
+                  <a:graphicData uri="http://schemas.microsoft.com/office/word/2010/wordprocessingShape">
+                    <wps:wsp>
+                      <wps:cNvCnPr/>
+                      <wps:spPr>
+                        <a:xfrm>
+                          <a:off x="0" y="0"/>
+                          <a:ext cx="800100" cy="0"/>
+                        </a:xfrm>
+                        <a:prstGeom prst="line">
+                          <a:avLst/>
+                        </a:prstGeom>
+                        <a:noFill/>
+                        <a:ln w="6350" cap="flat">
+                          <a:solidFill>
+                            <a:srgbClr val="000000"/>
+                          </a:solidFill>
+                          <a:prstDash val="solid"/>
+                          <a:miter lim="400000"/>
+                        </a:ln>
+                        <a:effectLst/>
+                      </wps:spPr>
+                      <wps:style>
+                        <a:lnRef idx="0">
+                          <a:scrgbClr r="0" g="0" b="0"/>
+                        </a:lnRef>
+                        <a:fillRef idx="0">
+                          <a:scrgbClr r="0" g="0" b="0"/>
+                        </a:fillRef>
+                        <a:effectRef idx="0">
+                          <a:scrgbClr r="0" g="0" b="0"/>
+                        </a:effectRef>
+                        <a:fontRef idx="none"/>
+                      </wps:style>
+                      <wps:bodyPr/>
+                    </wps:wsp>
+                  </a:graphicData>
+                </a:graphic>
+                <wp14:sizeRelH relativeFrom="margin">
+                  <wp14:pctWidth>0</wp14:pctWidth>
+                </wp14:sizeRelH>
+                <wp14:sizeRelV relativeFrom="margin">
+                  <wp14:pctHeight>0</wp14:pctHeight>
+                </wp14:sizeRelV>
+              </wp:anchor>
+            </w:drawing>
+          </mc:Choice>
+          <mc:Fallback>
+            <w:pict>
+              <v:line id="Straight Connector 3" o:spid="_x0000_s1026" style="position:absolute;z-index:251663360;visibility:visible;mso-wrap-style:square;mso-width-percent:0;mso-height-percent:0;mso-wrap-distance-left:9pt;mso-wrap-distance-top:0;mso-wrap-distance-right:9pt;mso-wrap-distance-bottom:0;mso-position-horizontal:absolute;mso-position-horizontal-relative:text;mso-position-vertical:absolute;mso-position-vertical-relative:text;mso-width-percent:0;mso-height-percent:0;mso-width-relative:margin;mso-height-relative:margin" from="306pt,6.9pt" to="369pt,6.9pt" o:gfxdata="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" strokeweight=".5pt">
+                <v:stroke miterlimit="4" joinstyle="miter"/>
+              </v:line>
+            </w:pict>
+          </mc:Fallback>
+        </mc:AlternateContent>
+      </w:r>
+    </w:p>
+    <w:p>
+      <w:pPr>
+        <w:pStyle w:val="Corps"/>
+      </w:pPr>
+      <w:r>
+        <w:t>Les points sont les coins des pixels</w:t>
+      </w:r>
+      <w:r>
+        <w:t> </w:t>
+      </w:r>
+      <w:r>
+        <w:t>!</w:t>
+      </w:r>
+    </w:p>
+    <w:p>
+      <w:pPr>
+        <w:pStyle w:val="Corps"/>
+      </w:pPr>
+    </w:p>
+    <w:p>
+      <w:pPr>
+        <w:pStyle w:val="Corps"/>
+      </w:pPr>
+      <w:r>
+        <w:rPr>
+          <w:noProof/>
+          <w:lang w:val="en-US"/>
+        </w:rPr>
+        <mc:AlternateContent>
+          <mc:Choice Requires="wps">
+            <w:drawing>
+              <wp:anchor distT="0" distB="0" distL="114300" distR="114300" simplePos="0" relativeHeight="251673600" behindDoc="0" locked="0" layoutInCell="1" allowOverlap="1" wp14:anchorId="0DC1E029" wp14:editId="61C12A35">
+                <wp:simplePos x="0" y="0"/>
+                <wp:positionH relativeFrom="column">
+                  <wp:posOffset>4572000</wp:posOffset>
+                </wp:positionH>
+                <wp:positionV relativeFrom="paragraph">
+                  <wp:posOffset>22225</wp:posOffset>
+                </wp:positionV>
+                <wp:extent cx="342900" cy="228600"/>
+                <wp:effectExtent l="0" t="0" r="12700" b="0"/>
+                <wp:wrapSquare wrapText="bothSides"/>
+                <wp:docPr id="12" name="Text Box 12"/>
+                <wp:cNvGraphicFramePr/>
+                <a:graphic xmlns:a="http://schemas.openxmlformats.org/drawingml/2006/main">
+                  <a:graphicData uri="http://schemas.microsoft.com/office/word/2010/wordprocessingShape">
+                    <wps:wsp>
+                      <wps:cNvSpPr txBox="1"/>
+                      <wps:spPr>
+                        <a:xfrm>
+                          <a:off x="0" y="0"/>
+                          <a:ext cx="342900" cy="228600"/>
+                        </a:xfrm>
+                        <a:prstGeom prst="rect">
+                          <a:avLst/>
+                        </a:prstGeom>
+                        <a:noFill/>
+                        <a:ln w="6350">
+                          <a:noFill/>
+                        </a:ln>
+                        <a:effectLst/>
+                        <a:extLst>
+                          <a:ext uri="{C572A759-6A51-4108-AA02-DFA0A04FC94B}">
+                            <ma14:wrappingTextBoxFlag xmlns:ma14="http://schemas.microsoft.com/office/mac/drawingml/2011/main"/>
+                          </a:ext>
+                        </a:extLst>
+                      </wps:spPr>
+                      <wps:style>
+                        <a:lnRef idx="0">
+                          <a:scrgbClr r="0" g="0" b="0"/>
+                        </a:lnRef>
+                        <a:fillRef idx="0">
+                          <a:scrgbClr r="0" g="0" b="0"/>
+                        </a:fillRef>
+                        <a:effectRef idx="0">
+                          <a:scrgbClr r="0" g="0" b="0"/>
+                        </a:effectRef>
+                        <a:fontRef idx="none"/>
+                      </wps:style>
+                      <wps:txbx>
+                        <w:txbxContent>
+                          <w:p>
+                            <w:r>
+                              <w:rPr>
+                                <w:sz w:val="14"/>
+                              </w:rPr>
+                              <w:t>V</w:t>
+                            </w:r>
+                            <w:r>
+                              <w:rPr>
+                                <w:sz w:val="14"/>
+                              </w:rPr>
+                              <w:t>10</w:t>
+                            </w:r>
+                          </w:p>
+                        </w:txbxContent>
+                      </wps:txbx>
+                      <wps:bodyPr rot="0" spcFirstLastPara="1" vertOverflow="overflow" horzOverflow="overflow" vert="horz" wrap="square" lIns="50800" tIns="50800" rIns="50800" bIns="50800" numCol="1" spcCol="38100" rtlCol="0" fromWordArt="0" anchor="t" anchorCtr="0" forceAA="0" compatLnSpc="1">
+                        <a:prstTxWarp prst="textNoShape">
+                          <a:avLst/>
+                        </a:prstTxWarp>
+                        <a:noAutofit/>
+                      </wps:bodyPr>
+                    </wps:wsp>
+                  </a:graphicData>
+                </a:graphic>
+                <wp14:sizeRelH relativeFrom="margin">
+                  <wp14:pctWidth>0</wp14:pctWidth>
+                </wp14:sizeRelH>
+                <wp14:sizeRelV relativeFrom="margin">
+                  <wp14:pctHeight>0</wp14:pctHeight>
+                </wp14:sizeRelV>
+              </wp:anchor>
+            </w:drawing>
+          </mc:Choice>
+          <mc:Fallback>
+            <w:pict>
+              <v:shape id="Text Box 12" o:spid="_x0000_s1029" type="#_x0000_t202" style="position:absolute;margin-left:5in;margin-top:1.75pt;width:27pt;height:18pt;z-index:251673600;visibility:visible;mso-wrap-style:square;mso-width-percent:0;mso-height-percent:0;mso-wrap-distance-left:9pt;mso-wrap-distance-top:0;mso-wrap-distance-right:9pt;mso-wrap-distance-bottom:0;mso-position-horizontal:absolute;mso-position-horizontal-relative:text;mso-position-vertical:absolute;mso-position-vertical-relative:text;mso-width-percent:0;mso-height-percent:0;mso-width-relative:margin;mso-height-relative:margin;v-text-anchor:top" o:gfxdata="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" filled="f" stroked="f" strokeweight=".5pt">
+                <v:textbox inset="4pt,4pt,4pt,4pt">
+                  <w:txbxContent>
+                    <w:p>
+                      <w:r>
+                        <w:rPr>
+                          <w:sz w:val="14"/>
+                        </w:rPr>
+                        <w:t>V</w:t>
+                      </w:r>
+                      <w:r>
+                        <w:rPr>
+                          <w:sz w:val="14"/>
+                        </w:rPr>
+                        <w:t>10</w:t>
+                      </w:r>
+                    </w:p>
+                  </w:txbxContent>
+                </v:textbox>
+                <w10:wrap type="square"/>
+              </v:shape>
+            </w:pict>
+          </mc:Fallback>
+        </mc:AlternateContent>
+      </w:r>
+      <w:r>
+        <w:rPr>
+          <w:noProof/>
+          <w:lang w:val="en-US"/>
+        </w:rPr>
+        <mc:AlternateContent>
+          <mc:Choice Requires="wps">
+            <w:drawing>
+              <wp:anchor distT="0" distB="0" distL="114300" distR="114300" simplePos="0" relativeHeight="251671552" behindDoc="0" locked="0" layoutInCell="1" allowOverlap="1" wp14:anchorId="4A7D1EA0" wp14:editId="3D0CC521">
+                <wp:simplePos x="0" y="0"/>
+                <wp:positionH relativeFrom="column">
+                  <wp:posOffset>3771900</wp:posOffset>
+                </wp:positionH>
+                <wp:positionV relativeFrom="paragraph">
+                  <wp:posOffset>22225</wp:posOffset>
+                </wp:positionV>
+                <wp:extent cx="342900" cy="228600"/>
+                <wp:effectExtent l="0" t="0" r="12700" b="0"/>
+                <wp:wrapSquare wrapText="bothSides"/>
+                <wp:docPr id="11" name="Text Box 11"/>
+                <wp:cNvGraphicFramePr/>
+                <a:graphic xmlns:a="http://schemas.openxmlformats.org/drawingml/2006/main">
+                  <a:graphicData uri="http://schemas.microsoft.com/office/word/2010/wordprocessingShape">
+                    <wps:wsp>
+                      <wps:cNvSpPr txBox="1"/>
+                      <wps:spPr>
+                        <a:xfrm>
+                          <a:off x="0" y="0"/>
+                          <a:ext cx="342900" cy="228600"/>
+                        </a:xfrm>
+                        <a:prstGeom prst="rect">
+                          <a:avLst/>
+                        </a:prstGeom>
+                        <a:noFill/>
+                        <a:ln w="6350">
+                          <a:noFill/>
+                        </a:ln>
+                        <a:effectLst/>
+                        <a:extLst>
+                          <a:ext uri="{C572A759-6A51-4108-AA02-DFA0A04FC94B}">
+                            <ma14:wrappingTextBoxFlag xmlns:ma14="http://schemas.microsoft.com/office/mac/drawingml/2011/main"/>
+                          </a:ext>
+                        </a:extLst>
+                      </wps:spPr>
+                      <wps:style>
+                        <a:lnRef idx="0">
+                          <a:scrgbClr r="0" g="0" b="0"/>
+                        </a:lnRef>
+                        <a:fillRef idx="0">
+                          <a:scrgbClr r="0" g="0" b="0"/>
+                        </a:fillRef>
+                        <a:effectRef idx="0">
+                          <a:scrgbClr r="0" g="0" b="0"/>
+                        </a:effectRef>
+                        <a:fontRef idx="none"/>
+                      </wps:style>
+                      <wps:txbx>
+                        <w:txbxContent>
+                          <w:p>
+                            <w:r>
+                              <w:rPr>
+                                <w:sz w:val="14"/>
+                              </w:rPr>
+                              <w:t>V0</w:t>
+                            </w:r>
+                            <w:r>
+                              <w:rPr>
+                                <w:sz w:val="14"/>
+                              </w:rPr>
+                              <w:t>0</w:t>
+                            </w:r>
+                          </w:p>
+                        </w:txbxContent>
+                      </wps:txbx>
+                      <wps:bodyPr rot="0" spcFirstLastPara="1" vertOverflow="overflow" horzOverflow="overflow" vert="horz" wrap="square" lIns="50800" tIns="50800" rIns="50800" bIns="50800" numCol="1" spcCol="38100" rtlCol="0" fromWordArt="0" anchor="t" anchorCtr="0" forceAA="0" compatLnSpc="1">
+                        <a:prstTxWarp prst="textNoShape">
+                          <a:avLst/>
+                        </a:prstTxWarp>
+                        <a:noAutofit/>
+                      </wps:bodyPr>
+                    </wps:wsp>
+                  </a:graphicData>
+                </a:graphic>
+                <wp14:sizeRelH relativeFrom="margin">
+                  <wp14:pctWidth>0</wp14:pctWidth>
+                </wp14:sizeRelH>
+                <wp14:sizeRelV relativeFrom="margin">
+                  <wp14:pctHeight>0</wp14:pctHeight>
+                </wp14:sizeRelV>
+              </wp:anchor>
+            </w:drawing>
+          </mc:Choice>
+          <mc:Fallback>
+            <w:pict>
+              <v:shape id="Text Box 11" o:spid="_x0000_s1030" type="#_x0000_t202" style="position:absolute;margin-left:297pt;margin-top:1.75pt;width:27pt;height:18pt;z-index:251671552;visibility:visible;mso-wrap-style:square;mso-width-percent:0;mso-height-percent:0;mso-wrap-distance-left:9pt;mso-wrap-distance-top:0;mso-wrap-distance-right:9pt;mso-wrap-distance-bottom:0;mso-position-horizontal:absolute;mso-position-horizontal-relative:text;mso-position-vertical:absolute;mso-position-vertical-relative:text;mso-width-percent:0;mso-height-percent:0;mso-width-relative:margin;mso-height-relative:margin;v-text-anchor:top" o:gfxdata="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" filled="f" stroked="f" strokeweight=".5pt">
+                <v:textbox inset="4pt,4pt,4pt,4pt">
+                  <w:txbxContent>
+                    <w:p>
+                      <w:r>
+                        <w:rPr>
+                          <w:sz w:val="14"/>
+                        </w:rPr>
+                        <w:t>V0</w:t>
+                      </w:r>
+                      <w:r>
+                        <w:rPr>
+                          <w:sz w:val="14"/>
+                        </w:rPr>
+                        <w:t>0</w:t>
+                      </w:r>
+                    </w:p>
+                  </w:txbxContent>
+                </v:textbox>
+                <w10:wrap type="square"/>
+              </v:shape>
+            </w:pict>
+          </mc:Fallback>
+        </mc:AlternateContent>
+      </w:r>
+      <w:r>
+        <w:rPr>
+          <w:noProof/>
+          <w:lang w:val="en-US"/>
+        </w:rPr>
+        <mc:AlternateContent>
+          <mc:Choice Requires="wps">
+            <w:drawing>
+              <wp:anchor distT="0" distB="0" distL="114300" distR="114300" simplePos="0" relativeHeight="251665408" behindDoc="0" locked="0" layoutInCell="1" allowOverlap="1" wp14:anchorId="2DF35722" wp14:editId="6B628C84">
+                <wp:simplePos x="0" y="0"/>
+                <wp:positionH relativeFrom="column">
+                  <wp:posOffset>3886200</wp:posOffset>
+                </wp:positionH>
+                <wp:positionV relativeFrom="paragraph">
+                  <wp:posOffset>22225</wp:posOffset>
+                </wp:positionV>
+                <wp:extent cx="800100" cy="0"/>
+                <wp:effectExtent l="0" t="0" r="12700" b="25400"/>
+                <wp:wrapNone/>
+                <wp:docPr id="4" name="Straight Connector 4"/>
+                <wp:cNvGraphicFramePr/>
+                <a:graphic xmlns:a="http://schemas.openxmlformats.org/drawingml/2006/main">
+                  <a:graphicData uri="http://schemas.microsoft.com/office/word/2010/wordprocessingShape">
+                    <wps:wsp>
+                      <wps:cNvCnPr/>
+                      <wps:spPr>
+                        <a:xfrm>
+                          <a:off x="0" y="0"/>
+                          <a:ext cx="800100" cy="0"/>
+                        </a:xfrm>
+                        <a:prstGeom prst="line">
+                          <a:avLst/>
+                        </a:prstGeom>
+                        <a:noFill/>
+                        <a:ln w="6350" cap="flat">
+                          <a:solidFill>
+                            <a:srgbClr val="000000"/>
+                          </a:solidFill>
+                          <a:prstDash val="solid"/>
+                          <a:miter lim="400000"/>
+                        </a:ln>
+                        <a:effectLst/>
+                      </wps:spPr>
+                      <wps:style>
+                        <a:lnRef idx="0">
+                          <a:scrgbClr r="0" g="0" b="0"/>
+                        </a:lnRef>
+                        <a:fillRef idx="0">
+                          <a:scrgbClr r="0" g="0" b="0"/>
+                        </a:fillRef>
+                        <a:effectRef idx="0">
+                          <a:scrgbClr r="0" g="0" b="0"/>
+                        </a:effectRef>
+                        <a:fontRef idx="none"/>
+                      </wps:style>
+                      <wps:bodyPr/>
+                    </wps:wsp>
+                  </a:graphicData>
+                </a:graphic>
+                <wp14:sizeRelH relativeFrom="margin">
+                  <wp14:pctWidth>0</wp14:pctWidth>
+                </wp14:sizeRelH>
+                <wp14:sizeRelV relativeFrom="margin">
+                  <wp14:pctHeight>0</wp14:pctHeight>
+                </wp14:sizeRelV>
+              </wp:anchor>
+            </w:drawing>
+          </mc:Choice>
+          <mc:Fallback>
+            <w:pict>
+              <v:line id="Straight Connector 4" o:spid="_x0000_s1026" style="position:absolute;z-index:251665408;visibility:visible;mso-wrap-style:square;mso-width-percent:0;mso-height-percent:0;mso-wrap-distance-left:9pt;mso-wrap-distance-top:0;mso-wrap-distance-right:9pt;mso-wrap-distance-bottom:0;mso-position-horizontal:absolute;mso-position-horizontal-relative:text;mso-position-vertical:absolute;mso-position-vertical-relative:text;mso-width-percent:0;mso-height-percent:0;mso-width-relative:margin;mso-height-relative:margin" from="306pt,1.75pt" to="369pt,1.75pt" o:gfxdata="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" strokeweight=".5pt">
+                <v:stroke miterlimit="4" joinstyle="miter"/>
+              </v:line>
+            </w:pict>
+          </mc:Fallback>
+        </mc:AlternateContent>
+      </w:r>
+      <w:r>
+        <w:t>Autre m</w:t>
+      </w:r>
+      <w:r>
+        <w:t>é</w:t>
+      </w:r>
+      <w:r>
+        <w:t xml:space="preserve">thode, </w:t>
+      </w:r>
+      <w:r>
+        <w:t>on pond</w:t>
+      </w:r>
+      <w:r>
+        <w:t>è</w:t>
+      </w:r>
+      <w:r>
+        <w:t>re le</w:t>
+      </w:r>
+      <w:r>
+        <w:t xml:space="preserve"> point qui nous int</w:t>
+      </w:r>
+      <w:r>
+        <w:t>é</w:t>
+      </w:r>
+      <w:r>
+        <w:t>resse</w:t>
+      </w:r>
+    </w:p>
+    <w:p>
+      <w:pPr>
+        <w:pStyle w:val="Corps"/>
+      </w:pPr>
+      <w:r>
+        <w:rPr>
+          <w:noProof/>
+          <w:lang w:val="en-US"/>
+        </w:rPr>
+        <mc:AlternateContent>
+          <mc:Choice Requires="wps">
+            <w:drawing>
+              <wp:anchor distT="0" distB="0" distL="114300" distR="114300" simplePos="0" relativeHeight="251674624" behindDoc="0" locked="0" layoutInCell="1" allowOverlap="1" wp14:anchorId="083826F0" wp14:editId="575291FC">
+                <wp:simplePos x="0" y="0"/>
+                <wp:positionH relativeFrom="column">
+                  <wp:posOffset>4000500</wp:posOffset>
+                </wp:positionH>
+                <wp:positionV relativeFrom="paragraph">
+                  <wp:posOffset>63500</wp:posOffset>
+                </wp:positionV>
+                <wp:extent cx="2672080" cy="342900"/>
+                <wp:effectExtent l="0" t="0" r="20320" b="38100"/>
+                <wp:wrapSquare wrapText="bothSides"/>
+                <wp:docPr id="13" name="Text Box 13"/>
+                <wp:cNvGraphicFramePr/>
+                <a:graphic xmlns:a="http://schemas.openxmlformats.org/drawingml/2006/main">
+                  <a:graphicData uri="http://schemas.microsoft.com/office/word/2010/wordprocessingShape">
+                    <wps:wsp>
+                      <wps:cNvSpPr txBox="1"/>
+                      <wps:spPr>
+                        <a:xfrm>
+                          <a:off x="0" y="0"/>
+                          <a:ext cx="2672080" cy="342900"/>
+                        </a:xfrm>
+                        <a:prstGeom prst="rect">
+                          <a:avLst/>
+                        </a:prstGeom>
+                        <a:noFill/>
+                        <a:ln w="6350">
+                          <a:solidFill>
+                            <a:prstClr val="black"/>
+                          </a:solidFill>
+                        </a:ln>
+                        <a:effectLst/>
+                        <a:extLst>
+                          <a:ext uri="{C572A759-6A51-4108-AA02-DFA0A04FC94B}">
+                            <ma14:wrappingTextBoxFlag xmlns:ma14="http://schemas.microsoft.com/office/mac/drawingml/2011/main"/>
+                          </a:ext>
+                        </a:extLst>
+                      </wps:spPr>
+                      <wps:style>
+                        <a:lnRef idx="0">
+                          <a:scrgbClr r="0" g="0" b="0"/>
+                        </a:lnRef>
+                        <a:fillRef idx="0">
+                          <a:scrgbClr r="0" g="0" b="0"/>
+                        </a:fillRef>
+                        <a:effectRef idx="0">
+                          <a:scrgbClr r="0" g="0" b="0"/>
+                        </a:effectRef>
+                        <a:fontRef idx="none"/>
+                      </wps:style>
+                      <wps:txbx>
+                        <w:txbxContent>
+                          <w:p>
+                            <w:pPr>
+                              <w:pStyle w:val="Corps"/>
+                              <w:rPr>
+                                <w:sz w:val="18"/>
+                              </w:rPr>
+                            </w:pPr>
+                            <w:r>
+                              <w:rPr>
+                                <w:sz w:val="18"/>
+                              </w:rPr>
+                              <w:t>V</w:t>
+                            </w:r>
+                            <w:proofErr w:type="gramStart"/>
+                            <w:r>
+                              <w:rPr>
+                                <w:sz w:val="18"/>
+                              </w:rPr>
+                              <w:t>=(</w:t>
+                            </w:r>
+                            <w:proofErr w:type="gramEnd"/>
+                            <w:r>
+                              <w:rPr>
+                                <w:sz w:val="18"/>
+                              </w:rPr>
+                              <w:t xml:space="preserve">1-x)(1-y)V00 + x(1-y)V10 + y(1-x)V01 + xyV11 </w:t>
+                            </w:r>
+                          </w:p>
+                          <w:p>
+                            <w:pPr>
+                              <w:pStyle w:val="Corps"/>
+                            </w:pPr>
+                          </w:p>
+                          <w:p/>
+                        </w:txbxContent>
+                      </wps:txbx>
+                      <wps:bodyPr rot="0" spcFirstLastPara="1" vertOverflow="overflow" horzOverflow="overflow" vert="horz" wrap="square" lIns="50800" tIns="50800" rIns="50800" bIns="50800" numCol="1" spcCol="38100" rtlCol="0" fromWordArt="0" anchor="t" anchorCtr="0" forceAA="0" compatLnSpc="1">
+                        <a:prstTxWarp prst="textNoShape">
+                          <a:avLst/>
+                        </a:prstTxWarp>
+                        <a:noAutofit/>
+                      </wps:bodyPr>
+                    </wps:wsp>
+                  </a:graphicData>
+                </a:graphic>
+                <wp14:sizeRelH relativeFrom="margin">
+                  <wp14:pctWidth>0</wp14:pctWidth>
+                </wp14:sizeRelH>
+                <wp14:sizeRelV relativeFrom="margin">
+                  <wp14:pctHeight>0</wp14:pctHeight>
+                </wp14:sizeRelV>
+              </wp:anchor>
+            </w:drawing>
+          </mc:Choice>
+          <mc:Fallback>
+            <w:pict>
+              <v:shape id="Text Box 13" o:spid="_x0000_s1031" type="#_x0000_t202" style="position:absolute;margin-left:315pt;margin-top:5pt;width:210.4pt;height:27pt;z-index:251674624;visibility:visible;mso-wrap-style:square;mso-width-percent:0;mso-height-percent:0;mso-wrap-distance-left:9pt;mso-wrap-distance-top:0;mso-wrap-distance-right:9pt;mso-wrap-distance-bottom:0;mso-position-horizontal:absolute;mso-position-horizontal-relative:text;mso-position-vertical:absolute;mso-position-vertical-relative:text;mso-width-percent:0;mso-height-percent:0;mso-width-relative:margin;mso-height-relative:margin;v-text-anchor:top" o:gfxdata="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" filled="f" strokeweight=".5pt">
+                <v:textbox inset="4pt,4pt,4pt,4pt">
+                  <w:txbxContent>
+                    <w:p>
+                      <w:pPr>
+                        <w:pStyle w:val="Corps"/>
+                        <w:rPr>
+                          <w:sz w:val="18"/>
+                        </w:rPr>
+                      </w:pPr>
+                      <w:r>
+                        <w:rPr>
+                          <w:sz w:val="18"/>
+                        </w:rPr>
+                        <w:t>V</w:t>
+                      </w:r>
+                      <w:proofErr w:type="gramStart"/>
+                      <w:r>
+                        <w:rPr>
+                          <w:sz w:val="18"/>
+                        </w:rPr>
+                        <w:t>=(</w:t>
+                      </w:r>
+                      <w:proofErr w:type="gramEnd"/>
+                      <w:r>
+                        <w:rPr>
+                          <w:sz w:val="18"/>
+                        </w:rPr>
+                        <w:t xml:space="preserve">1-x)(1-y)V00 + x(1-y)V10 + y(1-x)V01 + xyV11 </w:t>
+                      </w:r>
+                    </w:p>
+                    <w:p>
+                      <w:pPr>
+                        <w:pStyle w:val="Corps"/>
+                      </w:pPr>
+                    </w:p>
+                    <w:p/>
+                  </w:txbxContent>
+                </v:textbox>
+                <w10:wrap type="square"/>
+              </v:shape>
+            </w:pict>
+          </mc:Fallback>
+        </mc:AlternateContent>
+      </w:r>
+      <w:proofErr w:type="gramStart"/>
+      <w:r>
+        <w:t>avec</w:t>
+      </w:r>
+      <w:proofErr w:type="gramEnd"/>
+      <w:r>
+        <w:t xml:space="preserve"> le</w:t>
+      </w:r>
+      <w:r>
+        <w:t>s 4 points les plus proches</w:t>
+      </w:r>
+      <w:r>
+        <w:t>, et une fois que l</w:t>
+      </w:r>
+      <w:r>
+        <w:t>’</w:t>
+      </w:r>
+      <w:r>
+        <w:t xml:space="preserve">on a </w:t>
+      </w:r>
+    </w:p>
+    <w:p>
+      <w:pPr>
+        <w:pStyle w:val="Corps"/>
+      </w:pPr>
+      <w:proofErr w:type="gramStart"/>
+      <w:r>
+        <w:t>ses</w:t>
+      </w:r>
+      <w:proofErr w:type="gramEnd"/>
+      <w:r>
+        <w:t xml:space="preserve"> coordonn</w:t>
+      </w:r>
+      <w:r>
+        <w:t>é</w:t>
+      </w:r>
+      <w:r>
+        <w:t>es dans l</w:t>
+      </w:r>
+      <w:r>
+        <w:t>’</w:t>
+      </w:r>
+      <w:r>
+        <w:t xml:space="preserve">ancienne base on applique de </w:t>
+      </w:r>
+    </w:p>
+    <w:p>
+      <w:pPr>
+        <w:pStyle w:val="Corps"/>
+      </w:pPr>
+      <w:proofErr w:type="gramStart"/>
+      <w:r>
+        <w:t>nouveau</w:t>
+      </w:r>
+      <w:proofErr w:type="gramEnd"/>
+      <w:r>
+        <w:t xml:space="preserve"> la fonction phi que l</w:t>
+      </w:r>
+      <w:r>
+        <w:t>’</w:t>
+      </w:r>
+      <w:r>
+        <w:t>on affecte au point de la nouvelle base</w:t>
+      </w:r>
+    </w:p>
+    <w:p>
+      <w:pPr>
+        <w:pStyle w:val="Corps"/>
+      </w:pPr>
+    </w:p>
+    <w:p>
+      <w:pPr>
+        <w:pStyle w:val="Corps"/>
+      </w:pPr>
+    </w:p>
+    <w:p>
+      <w:pPr>
+        <w:pStyle w:val="Corps"/>
+      </w:pPr>
     </w:p>
     <w:sectPr>
-      <w:headerReference w:type="default" r:id="rId4"/>
-      <w:footerReference w:type="default" r:id="rId5"/>
-      <w:pgSz w:w="11906" w:h="16838" w:orient="portrait"/>
-      <w:pgMar w:top="1134" w:right="1134" w:bottom="1134" w:left="1134" w:header="709" w:footer="850"/>
-      <w:bidi w:val="0"/>
+      <w:headerReference w:type="default" r:id="rId8"/>
+      <w:footerReference w:type="default" r:id="rId9"/>
+      <w:pgSz w:w="11906" w:h="16838"/>
+      <w:pgMar w:top="1134" w:right="1134" w:bottom="1134" w:left="1134" w:header="709" w:footer="850" w:gutter="0"/>
+      <w:cols w:space="720"/>
     </w:sectPr>
   </w:body>
 </w:document>
 </file>
 
+<file path=word/endnotes.xml><?xml version="1.0" encoding="utf-8"?>
+<w:endnotes xmlns:wpc="http://schemas.microsoft.com/office/word/2010/wordprocessingCanvas" xmlns:mo="http://schemas.microsoft.com/office/mac/office/2008/main" xmlns:mc="http://schemas.openxmlformats.org/markup-compatibility/2006" xmlns:mv="urn:schemas-microsoft-com:mac:vml" xmlns:o="urn:schemas-microsoft-com:office:office" xmlns:r="http://schemas.openxmlformats.org/officeDocument/2006/relationships" xmlns:m="http://schemas.openxmlformats.org/officeDocument/2006/math" xmlns:v="urn:schemas-microsoft-com:vml" xmlns:wp14="http://schemas.microsoft.com/office/word/2010/wordprocessingDrawing" xmlns:wp="http://schemas.openxmlformats.org/drawingml/2006/wordprocessingDrawing" xmlns:w10="urn:schemas-microsoft-com:office:word" xmlns:w="http://schemas.openxmlformats.org/wordprocessingml/2006/main" xmlns:w14="http://schemas.microsoft.com/office/word/2010/wordml" xmlns:wpg="http://schemas.microsoft.com/office/word/2010/wordprocessingGroup" xmlns:wpi="http://schemas.microsoft.com/office/word/2010/wordprocessingInk" xmlns:wne="http://schemas.microsoft.com/office/word/2006/wordml" xmlns:wps="http://schemas.microsoft.com/office/word/2010/wordprocessingShape" mc:Ignorable="w14 wp14">
+  <w:endnote w:type="separator" w:id="-1">
+    <w:p>
+      <w:r>
+        <w:separator/>
+      </w:r>
+    </w:p>
+  </w:endnote>
+  <w:endnote w:type="continuationSeparator" w:id="0">
+    <w:p>
+      <w:r>
+        <w:continuationSeparator/>
+      </w:r>
+    </w:p>
+  </w:endnote>
+</w:endnotes>
+</file>
+
 <file path=word/footer1.xml><?xml version="1.0" encoding="utf-8"?>
-<w:ftr xmlns:r="http://schemas.openxmlformats.org/officeDocument/2006/relationships" xmlns:wp="http://schemas.openxmlformats.org/drawingml/2006/wordprocessingDrawing" xmlns:w="http://schemas.openxmlformats.org/wordprocessingml/2006/main" xmlns:w10="urn:schemas-microsoft-com:office:word" xmlns:w14="http://schemas.microsoft.com/office/word/2010/wordml" xmlns:wps="http://schemas.microsoft.com/office/word/2010/wordprocessingShape" xmlns:wpg="http://schemas.microsoft.com/office/word/2010/wordprocessingGroup" xmlns:mc="http://schemas.openxmlformats.org/markup-compatibility/2006" xmlns:v="urn:schemas-microsoft-com:vml" xmlns:o="urn:schemas-microsoft-com:office:office" mc:Ignorable="w14">
-  <w:p>
-    <w:r/>
-  </w:p>
+<w:ftr xmlns:wpc="http://schemas.microsoft.com/office/word/2010/wordprocessingCanvas" xmlns:mo="http://schemas.microsoft.com/office/mac/office/2008/main" xmlns:mc="http://schemas.openxmlformats.org/markup-compatibility/2006" xmlns:mv="urn:schemas-microsoft-com:mac:vml" xmlns:o="urn:schemas-microsoft-com:office:office" xmlns:r="http://schemas.openxmlformats.org/officeDocument/2006/relationships" xmlns:m="http://schemas.openxmlformats.org/officeDocument/2006/math" xmlns:v="urn:schemas-microsoft-com:vml" xmlns:wp14="http://schemas.microsoft.com/office/word/2010/wordprocessingDrawing" xmlns:wp="http://schemas.openxmlformats.org/drawingml/2006/wordprocessingDrawing" xmlns:w10="urn:schemas-microsoft-com:office:word" xmlns:w="http://schemas.openxmlformats.org/wordprocessingml/2006/main" xmlns:w14="http://schemas.microsoft.com/office/word/2010/wordml" xmlns:wpg="http://schemas.microsoft.com/office/word/2010/wordprocessingGroup" xmlns:wpi="http://schemas.microsoft.com/office/word/2010/wordprocessingInk" xmlns:wne="http://schemas.microsoft.com/office/word/2006/wordml" xmlns:wps="http://schemas.microsoft.com/office/word/2010/wordprocessingShape" mc:Ignorable="w14 wp14">
+  <w:p/>
 </w:ftr>
 </file>
 
+<file path=word/footnotes.xml><?xml version="1.0" encoding="utf-8"?>
+<w:footnotes xmlns:wpc="http://schemas.microsoft.com/office/word/2010/wordprocessingCanvas" xmlns:mo="http://schemas.microsoft.com/office/mac/office/2008/main" xmlns:mc="http://schemas.openxmlformats.org/markup-compatibility/2006" xmlns:mv="urn:schemas-microsoft-com:mac:vml" xmlns:o="urn:schemas-microsoft-com:office:office" xmlns:r="http://schemas.openxmlformats.org/officeDocument/2006/relationships" xmlns:m="http://schemas.openxmlformats.org/officeDocument/2006/math" xmlns:v="urn:schemas-microsoft-com:vml" xmlns:wp14="http://schemas.microsoft.com/office/word/2010/wordprocessingDrawing" xmlns:wp="http://schemas.openxmlformats.org/drawingml/2006/wordprocessingDrawing" xmlns:w10="urn:schemas-microsoft-com:office:word" xmlns:w="http://schemas.openxmlformats.org/wordprocessingml/2006/main" xmlns:w14="http://schemas.microsoft.com/office/word/2010/wordml" xmlns:wpg="http://schemas.microsoft.com/office/word/2010/wordprocessingGroup" xmlns:wpi="http://schemas.microsoft.com/office/word/2010/wordprocessingInk" xmlns:wne="http://schemas.microsoft.com/office/word/2006/wordml" xmlns:wps="http://schemas.microsoft.com/office/word/2010/wordprocessingShape" mc:Ignorable="w14 wp14">
+  <w:footnote w:type="separator" w:id="-1">
+    <w:p>
+      <w:r>
+        <w:separator/>
+      </w:r>
+    </w:p>
+  </w:footnote>
+  <w:footnote w:type="continuationSeparator" w:id="0">
+    <w:p>
+      <w:r>
+        <w:continuationSeparator/>
+      </w:r>
+    </w:p>
+  </w:footnote>
+</w:footnotes>
+</file>
+
 <file path=word/header1.xml><?xml version="1.0" encoding="utf-8"?>
-<w:hdr xmlns:r="http://schemas.openxmlformats.org/officeDocument/2006/relationships" xmlns:wp="http://schemas.openxmlformats.org/drawingml/2006/wordprocessingDrawing" xmlns:w="http://schemas.openxmlformats.org/wordprocessingml/2006/main" xmlns:w10="urn:schemas-microsoft-com:office:word" xmlns:w14="http://schemas.microsoft.com/office/word/2010/wordml" xmlns:wps="http://schemas.microsoft.com/office/word/2010/wordprocessingShape" xmlns:wpg="http://schemas.microsoft.com/office/word/2010/wordprocessingGroup" xmlns:mc="http://schemas.openxmlformats.org/markup-compatibility/2006" xmlns:v="urn:schemas-microsoft-com:vml" xmlns:o="urn:schemas-microsoft-com:office:office" mc:Ignorable="w14">
-  <w:p>
-    <w:r/>
-  </w:p>
+<w:hdr xmlns:wpc="http://schemas.microsoft.com/office/word/2010/wordprocessingCanvas" xmlns:mo="http://schemas.microsoft.com/office/mac/office/2008/main" xmlns:mc="http://schemas.openxmlformats.org/markup-compatibility/2006" xmlns:mv="urn:schemas-microsoft-com:mac:vml" xmlns:o="urn:schemas-microsoft-com:office:office" xmlns:r="http://schemas.openxmlformats.org/officeDocument/2006/relationships" xmlns:m="http://schemas.openxmlformats.org/officeDocument/2006/math" xmlns:v="urn:schemas-microsoft-com:vml" xmlns:wp14="http://schemas.microsoft.com/office/word/2010/wordprocessingDrawing" xmlns:wp="http://schemas.openxmlformats.org/drawingml/2006/wordprocessingDrawing" xmlns:w10="urn:schemas-microsoft-com:office:word" xmlns:w="http://schemas.openxmlformats.org/wordprocessingml/2006/main" xmlns:w14="http://schemas.microsoft.com/office/word/2010/wordml" xmlns:wpg="http://schemas.microsoft.com/office/word/2010/wordprocessingGroup" xmlns:wpi="http://schemas.microsoft.com/office/word/2010/wordprocessingInk" xmlns:wne="http://schemas.microsoft.com/office/word/2006/wordml" xmlns:wps="http://schemas.microsoft.com/office/word/2010/wordprocessingShape" mc:Ignorable="w14 wp14">
+  <w:p/>
 </w:hdr>
 </file>
 
 <file path=word/styles.xml><?xml version="1.0" encoding="utf-8"?>
-<w:styles xmlns:w="http://schemas.openxmlformats.org/wordprocessingml/2006/main" xmlns:mc="http://schemas.openxmlformats.org/markup-compatibility/2006" xmlns:w14="http://schemas.microsoft.com/office/word/2010/wordml" mc:Ignorable="w14">
+<w:styles xmlns:mc="http://schemas.openxmlformats.org/markup-compatibility/2006" xmlns:r="http://schemas.openxmlformats.org/officeDocument/2006/relationships" xmlns:w="http://schemas.openxmlformats.org/wordprocessingml/2006/main" xmlns:w14="http://schemas.microsoft.com/office/word/2010/wordml" mc:Ignorable="w14">
   <w:docDefaults>
     <w:rPrDefault>
       <w:rPr>
-        <w:rFonts w:ascii="Times New Roman" w:cs="Times New Roman" w:hAnsi="Times New Roman" w:eastAsia="Arial Unicode MS"/>
-        <w:b w:val="0"/>
-        <w:bCs w:val="0"/>
-        <w:i w:val="0"/>
-        <w:iCs w:val="0"/>
-        <w:caps w:val="0"/>
-        <w:smallCaps w:val="0"/>
-        <w:strike w:val="0"/>
-        <w:dstrike w:val="0"/>
-        <w:outline w:val="0"/>
-        <w:emboss w:val="0"/>
-        <w:imprint w:val="0"/>
-        <w:vanish w:val="0"/>
-        <w:color w:val="auto"/>
-        <w:spacing w:val="0"/>
-        <w:w w:val="100"/>
-        <w:kern w:val="0"/>
-        <w:position w:val="0"/>
-        <w:sz w:val="20"/>
-        <w:szCs w:val="20"/>
-        <w:u w:val="none" w:color="auto"/>
+        <w:rFonts w:ascii="Times New Roman" w:eastAsia="Arial Unicode MS" w:hAnsi="Times New Roman" w:cs="Times New Roman"/>
         <w:bdr w:val="nil"/>
-        <w:vertAlign w:val="baseline"/>
-        <w:lang/>
+        <w:lang w:val="fr-FR" w:eastAsia="en-US" w:bidi="ar-SA"/>
       </w:rPr>
     </w:rPrDefault>
     <w:pPrDefault>
       <w:pPr>
-        <w:pageBreakBefore w:val="0"/>
-        <w:framePr w:anchorLock="0" w:w="0" w:h="0" w:vSpace="0" w:hSpace="0" w:xAlign="left" w:y="0" w:hRule="exact" w:vAnchor="margin"/>
-        <w:widowControl w:val="1"/>
-        <w:numPr>
-          <w:ilvl w:val="0"/>
-          <w:numId w:val="0"/>
-        </w:numPr>
-        <w:suppressLineNumbers w:val="0"/>
         <w:pBdr>
           <w:top w:val="nil"/>
           <w:left w:val="nil"/>
@@ -746,27 +1820,182 @@
           <w:between w:val="nil"/>
           <w:bar w:val="nil"/>
         </w:pBdr>
-        <w:suppressAutoHyphens w:val="0"/>
-        <w:spacing w:before="0" w:beforeAutospacing="0" w:after="0" w:afterAutospacing="0" w:line="240" w:lineRule="auto"/>
-        <w:ind w:left="0" w:right="0" w:firstLine="0"/>
-        <w:jc w:val="left"/>
-        <w:outlineLvl w:val="9"/>
       </w:pPr>
     </w:pPrDefault>
   </w:docDefaults>
+  <w:latentStyles w:defLockedState="0" w:defUIPriority="99" w:defSemiHidden="1" w:defUnhideWhenUsed="1" w:defQFormat="0" w:count="276">
+    <w:lsdException w:name="Normal" w:semiHidden="0" w:uiPriority="0" w:unhideWhenUsed="0" w:qFormat="1"/>
+    <w:lsdException w:name="heading 1" w:semiHidden="0" w:uiPriority="9" w:unhideWhenUsed="0" w:qFormat="1"/>
+    <w:lsdException w:name="heading 2" w:uiPriority="9" w:qFormat="1"/>
+    <w:lsdException w:name="heading 3" w:uiPriority="9" w:qFormat="1"/>
+    <w:lsdException w:name="heading 4" w:uiPriority="9" w:qFormat="1"/>
+    <w:lsdException w:name="heading 5" w:uiPriority="9" w:qFormat="1"/>
+    <w:lsdException w:name="heading 6" w:uiPriority="9" w:qFormat="1"/>
+    <w:lsdException w:name="heading 7" w:uiPriority="9" w:qFormat="1"/>
+    <w:lsdException w:name="heading 8" w:uiPriority="9" w:qFormat="1"/>
+    <w:lsdException w:name="heading 9" w:uiPriority="9" w:qFormat="1"/>
+    <w:lsdException w:name="toc 1" w:uiPriority="39"/>
+    <w:lsdException w:name="toc 2" w:uiPriority="39"/>
+    <w:lsdException w:name="toc 3" w:uiPriority="39"/>
+    <w:lsdException w:name="toc 4" w:uiPriority="39"/>
+    <w:lsdException w:name="toc 5" w:uiPriority="39"/>
+    <w:lsdException w:name="toc 6" w:uiPriority="39"/>
+    <w:lsdException w:name="toc 7" w:uiPriority="39"/>
+    <w:lsdException w:name="toc 8" w:uiPriority="39"/>
+    <w:lsdException w:name="toc 9" w:uiPriority="39"/>
+    <w:lsdException w:name="caption" w:uiPriority="35" w:qFormat="1"/>
+    <w:lsdException w:name="Title" w:semiHidden="0" w:uiPriority="10" w:unhideWhenUsed="0" w:qFormat="1"/>
+    <w:lsdException w:name="Default Paragraph Font" w:uiPriority="1"/>
+    <w:lsdException w:name="Subtitle" w:semiHidden="0" w:uiPriority="11" w:unhideWhenUsed="0" w:qFormat="1"/>
+    <w:lsdException w:name="Strong" w:semiHidden="0" w:uiPriority="22" w:unhideWhenUsed="0" w:qFormat="1"/>
+    <w:lsdException w:name="Emphasis" w:semiHidden="0" w:uiPriority="20" w:unhideWhenUsed="0" w:qFormat="1"/>
+    <w:lsdException w:name="Table Grid" w:semiHidden="0" w:uiPriority="59" w:unhideWhenUsed="0"/>
+    <w:lsdException w:name="Placeholder Text" w:unhideWhenUsed="0"/>
+    <w:lsdException w:name="No Spacing" w:semiHidden="0" w:uiPriority="1" w:unhideWhenUsed="0" w:qFormat="1"/>
+    <w:lsdException w:name="Light Shading" w:semiHidden="0" w:uiPriority="60" w:unhideWhenUsed="0"/>
+    <w:lsdException w:name="Light List" w:semiHidden="0" w:uiPriority="61" w:unhideWhenUsed="0"/>
+    <w:lsdException w:name="Light Grid" w:semiHidden="0" w:uiPriority="62" w:unhideWhenUsed="0"/>
+    <w:lsdException w:name="Medium Shading 1" w:semiHidden="0" w:uiPriority="63" w:unhideWhenUsed="0"/>
+    <w:lsdException w:name="Medium Shading 2" w:semiHidden="0" w:uiPriority="64" w:unhideWhenUsed="0"/>
+    <w:lsdException w:name="Medium List 1" w:semiHidden="0" w:uiPriority="65" w:unhideWhenUsed="0"/>
+    <w:lsdException w:name="Medium List 2" w:semiHidden="0" w:uiPriority="66" w:unhideWhenUsed="0"/>
+    <w:lsdException w:name="Medium Grid 1" w:semiHidden="0" w:uiPriority="67" w:unhideWhenUsed="0"/>
+    <w:lsdException w:name="Medium Grid 2" w:semiHidden="0" w:uiPriority="68" w:unhideWhenUsed="0"/>
+    <w:lsdException w:name="Medium Grid 3" w:semiHidden="0" w:uiPriority="69" w:unhideWhenUsed="0"/>
+    <w:lsdException w:name="Dark List" w:semiHidden="0" w:uiPriority="70" w:unhideWhenUsed="0"/>
+    <w:lsdException w:name="Colorful Shading" w:semiHidden="0" w:uiPriority="71" w:unhideWhenUsed="0"/>
+    <w:lsdException w:name="Colorful List" w:semiHidden="0" w:uiPriority="72" w:unhideWhenUsed="0"/>
+    <w:lsdException w:name="Colorful Grid" w:semiHidden="0" w:uiPriority="73" w:unhideWhenUsed="0"/>
+    <w:lsdException w:name="Light Shading Accent 1" w:semiHidden="0" w:uiPriority="60" w:unhideWhenUsed="0"/>
+    <w:lsdException w:name="Light List Accent 1" w:semiHidden="0" w:uiPriority="61" w:unhideWhenUsed="0"/>
+    <w:lsdException w:name="Light Grid Accent 1" w:semiHidden="0" w:uiPriority="62" w:unhideWhenUsed="0"/>
+    <w:lsdException w:name="Medium Shading 1 Accent 1" w:semiHidden="0" w:uiPriority="63" w:unhideWhenUsed="0"/>
+    <w:lsdException w:name="Medium Shading 2 Accent 1" w:semiHidden="0" w:uiPriority="64" w:unhideWhenUsed="0"/>
+    <w:lsdException w:name="Medium List 1 Accent 1" w:semiHidden="0" w:uiPriority="65" w:unhideWhenUsed="0"/>
+    <w:lsdException w:name="Revision" w:unhideWhenUsed="0"/>
+    <w:lsdException w:name="List Paragraph" w:semiHidden="0" w:uiPriority="34" w:unhideWhenUsed="0" w:qFormat="1"/>
+    <w:lsdException w:name="Quote" w:semiHidden="0" w:uiPriority="29" w:unhideWhenUsed="0" w:qFormat="1"/>
+    <w:lsdException w:name="Intense Quote" w:semiHidden="0" w:uiPriority="30" w:unhideWhenUsed="0" w:qFormat="1"/>
+    <w:lsdException w:name="Medium List 2 Accent 1" w:semiHidden="0" w:uiPriority="66" w:unhideWhenUsed="0"/>
+    <w:lsdException w:name="Medium Grid 1 Accent 1" w:semiHidden="0" w:uiPriority="67" w:unhideWhenUsed="0"/>
+    <w:lsdException w:name="Medium Grid 2 Accent 1" w:semiHidden="0" w:uiPriority="68" w:unhideWhenUsed="0"/>
+    <w:lsdException w:name="Medium Grid 3 Accent 1" w:semiHidden="0" w:uiPriority="69" w:unhideWhenUsed="0"/>
+    <w:lsdException w:name="Dark List Accent 1" w:semiHidden="0" w:uiPriority="70" w:unhideWhenUsed="0"/>
+    <w:lsdException w:name="Colorful Shading Accent 1" w:semiHidden="0" w:uiPriority="71" w:unhideWhenUsed="0"/>
+    <w:lsdException w:name="Colorful List Accent 1" w:semiHidden="0" w:uiPriority="72" w:unhideWhenUsed="0"/>
+    <w:lsdException w:name="Colorful Grid Accent 1" w:semiHidden="0" w:uiPriority="73" w:unhideWhenUsed="0"/>
+    <w:lsdException w:name="Light Shading Accent 2" w:semiHidden="0" w:uiPriority="60" w:unhideWhenUsed="0"/>
+    <w:lsdException w:name="Light List Accent 2" w:semiHidden="0" w:uiPriority="61" w:unhideWhenUsed="0"/>
+    <w:lsdException w:name="Light Grid Accent 2" w:semiHidden="0" w:uiPriority="62" w:unhideWhenUsed="0"/>
+    <w:lsdException w:name="Medium Shading 1 Accent 2" w:semiHidden="0" w:uiPriority="63" w:unhideWhenUsed="0"/>
+    <w:lsdException w:name="Medium Shading 2 Accent 2" w:semiHidden="0" w:uiPriority="64" w:unhideWhenUsed="0"/>
+    <w:lsdException w:name="Medium List 1 Accent 2" w:semiHidden="0" w:uiPriority="65" w:unhideWhenUsed="0"/>
+    <w:lsdException w:name="Medium List 2 Accent 2" w:semiHidden="0" w:uiPriority="66" w:unhideWhenUsed="0"/>
+    <w:lsdException w:name="Medium Grid 1 Accent 2" w:semiHidden="0" w:uiPriority="67" w:unhideWhenUsed="0"/>
+    <w:lsdException w:name="Medium Grid 2 Accent 2" w:semiHidden="0" w:uiPriority="68" w:unhideWhenUsed="0"/>
+    <w:lsdException w:name="Medium Grid 3 Accent 2" w:semiHidden="0" w:uiPriority="69" w:unhideWhenUsed="0"/>
+    <w:lsdException w:name="Dark List Accent 2" w:semiHidden="0" w:uiPriority="70" w:unhideWhenUsed="0"/>
+    <w:lsdException w:name="Colorful Shading Accent 2" w:semiHidden="0" w:uiPriority="71" w:unhideWhenUsed="0"/>
+    <w:lsdException w:name="Colorful List Accent 2" w:semiHidden="0" w:uiPriority="72" w:unhideWhenUsed="0"/>
+    <w:lsdException w:name="Colorful Grid Accent 2" w:semiHidden="0" w:uiPriority="73" w:unhideWhenUsed="0"/>
+    <w:lsdException w:name="Light Shading Accent 3" w:semiHidden="0" w:uiPriority="60" w:unhideWhenUsed="0"/>
+    <w:lsdException w:name="Light List Accent 3" w:semiHidden="0" w:uiPriority="61" w:unhideWhenUsed="0"/>
+    <w:lsdException w:name="Light Grid Accent 3" w:semiHidden="0" w:uiPriority="62" w:unhideWhenUsed="0"/>
+    <w:lsdException w:name="Medium Shading 1 Accent 3" w:semiHidden="0" w:uiPriority="63" w:unhideWhenUsed="0"/>
+    <w:lsdException w:name="Medium Shading 2 Accent 3" w:semiHidden="0" w:uiPriority="64" w:unhideWhenUsed="0"/>
+    <w:lsdException w:name="Medium List 1 Accent 3" w:semiHidden="0" w:uiPriority="65" w:unhideWhenUsed="0"/>
+    <w:lsdException w:name="Medium List 2 Accent 3" w:semiHidden="0" w:uiPriority="66" w:unhideWhenUsed="0"/>
+    <w:lsdException w:name="Medium Grid 1 Accent 3" w:semiHidden="0" w:uiPriority="67" w:unhideWhenUsed="0"/>
+    <w:lsdException w:name="Medium Grid 2 Accent 3" w:semiHidden="0" w:uiPriority="68" w:unhideWhenUsed="0"/>
+    <w:lsdException w:name="Medium Grid 3 Accent 3" w:semiHidden="0" w:uiPriority="69" w:unhideWhenUsed="0"/>
+    <w:lsdException w:name="Dark List Accent 3" w:semiHidden="0" w:uiPriority="70" w:unhideWhenUsed="0"/>
+    <w:lsdException w:name="Colorful Shading Accent 3" w:semiHidden="0" w:uiPriority="71" w:unhideWhenUsed="0"/>
+    <w:lsdException w:name="Colorful List Accent 3" w:semiHidden="0" w:uiPriority="72" w:unhideWhenUsed="0"/>
+    <w:lsdException w:name="Colorful Grid Accent 3" w:semiHidden="0" w:uiPriority="73" w:unhideWhenUsed="0"/>
+    <w:lsdException w:name="Light Shading Accent 4" w:semiHidden="0" w:uiPriority="60" w:unhideWhenUsed="0"/>
+    <w:lsdException w:name="Light List Accent 4" w:semiHidden="0" w:uiPriority="61" w:unhideWhenUsed="0"/>
+    <w:lsdException w:name="Light Grid Accent 4" w:semiHidden="0" w:uiPriority="62" w:unhideWhenUsed="0"/>
+    <w:lsdException w:name="Medium Shading 1 Accent 4" w:semiHidden="0" w:uiPriority="63" w:unhideWhenUsed="0"/>
+    <w:lsdException w:name="Medium Shading 2 Accent 4" w:semiHidden="0" w:uiPriority="64" w:unhideWhenUsed="0"/>
+    <w:lsdException w:name="Medium List 1 Accent 4" w:semiHidden="0" w:uiPriority="65" w:unhideWhenUsed="0"/>
+    <w:lsdException w:name="Medium List 2 Accent 4" w:semiHidden="0" w:uiPriority="66" w:unhideWhenUsed="0"/>
+    <w:lsdException w:name="Medium Grid 1 Accent 4" w:semiHidden="0" w:uiPriority="67" w:unhideWhenUsed="0"/>
+    <w:lsdException w:name="Medium Grid 2 Accent 4" w:semiHidden="0" w:uiPriority="68" w:unhideWhenUsed="0"/>
+    <w:lsdException w:name="Medium Grid 3 Accent 4" w:semiHidden="0" w:uiPriority="69" w:unhideWhenUsed="0"/>
+    <w:lsdException w:name="Dark List Accent 4" w:semiHidden="0" w:uiPriority="70" w:unhideWhenUsed="0"/>
+    <w:lsdException w:name="Colorful Shading Accent 4" w:semiHidden="0" w:uiPriority="71" w:unhideWhenUsed="0"/>
+    <w:lsdException w:name="Colorful List Accent 4" w:semiHidden="0" w:uiPriority="72" w:unhideWhenUsed="0"/>
+    <w:lsdException w:name="Colorful Grid Accent 4" w:semiHidden="0" w:uiPriority="73" w:unhideWhenUsed="0"/>
+    <w:lsdException w:name="Light Shading Accent 5" w:semiHidden="0" w:uiPriority="60" w:unhideWhenUsed="0"/>
+    <w:lsdException w:name="Light List Accent 5" w:semiHidden="0" w:uiPriority="61" w:unhideWhenUsed="0"/>
+    <w:lsdException w:name="Light Grid Accent 5" w:semiHidden="0" w:uiPriority="62" w:unhideWhenUsed="0"/>
+    <w:lsdException w:name="Medium Shading 1 Accent 5" w:semiHidden="0" w:uiPriority="63" w:unhideWhenUsed="0"/>
+    <w:lsdException w:name="Medium Shading 2 Accent 5" w:semiHidden="0" w:uiPriority="64" w:unhideWhenUsed="0"/>
+    <w:lsdException w:name="Medium List 1 Accent 5" w:semiHidden="0" w:uiPriority="65" w:unhideWhenUsed="0"/>
+    <w:lsdException w:name="Medium List 2 Accent 5" w:semiHidden="0" w:uiPriority="66" w:unhideWhenUsed="0"/>
+    <w:lsdException w:name="Medium Grid 1 Accent 5" w:semiHidden="0" w:uiPriority="67" w:unhideWhenUsed="0"/>
+    <w:lsdException w:name="Medium Grid 2 Accent 5" w:semiHidden="0" w:uiPriority="68" w:unhideWhenUsed="0"/>
+    <w:lsdException w:name="Medium Grid 3 Accent 5" w:semiHidden="0" w:uiPriority="69" w:unhideWhenUsed="0"/>
+    <w:lsdException w:name="Dark List Accent 5" w:semiHidden="0" w:uiPriority="70" w:unhideWhenUsed="0"/>
+    <w:lsdException w:name="Colorful Shading Accent 5" w:semiHidden="0" w:uiPriority="71" w:unhideWhenUsed="0"/>
+    <w:lsdException w:name="Colorful List Accent 5" w:semiHidden="0" w:uiPriority="72" w:unhideWhenUsed="0"/>
+    <w:lsdException w:name="Colorful Grid Accent 5" w:semiHidden="0" w:uiPriority="73" w:unhideWhenUsed="0"/>
+    <w:lsdException w:name="Light Shading Accent 6" w:semiHidden="0" w:uiPriority="60" w:unhideWhenUsed="0"/>
+    <w:lsdException w:name="Light List Accent 6" w:semiHidden="0" w:uiPriority="61" w:unhideWhenUsed="0"/>
+    <w:lsdException w:name="Light Grid Accent 6" w:semiHidden="0" w:uiPriority="62" w:unhideWhenUsed="0"/>
+    <w:lsdException w:name="Medium Shading 1 Accent 6" w:semiHidden="0" w:uiPriority="63" w:unhideWhenUsed="0"/>
+    <w:lsdException w:name="Medium Shading 2 Accent 6" w:semiHidden="0" w:uiPriority="64" w:unhideWhenUsed="0"/>
+    <w:lsdException w:name="Medium List 1 Accent 6" w:semiHidden="0" w:uiPriority="65" w:unhideWhenUsed="0"/>
+    <w:lsdException w:name="Medium List 2 Accent 6" w:semiHidden="0" w:uiPriority="66" w:unhideWhenUsed="0"/>
+    <w:lsdException w:name="Medium Grid 1 Accent 6" w:semiHidden="0" w:uiPriority="67" w:unhideWhenUsed="0"/>
+    <w:lsdException w:name="Medium Grid 2 Accent 6" w:semiHidden="0" w:uiPriority="68" w:unhideWhenUsed="0"/>
+    <w:lsdException w:name="Medium Grid 3 Accent 6" w:semiHidden="0" w:uiPriority="69" w:unhideWhenUsed="0"/>
+    <w:lsdException w:name="Dark List Accent 6" w:semiHidden="0" w:uiPriority="70" w:unhideWhenUsed="0"/>
+    <w:lsdException w:name="Colorful Shading Accent 6" w:semiHidden="0" w:uiPriority="71" w:unhideWhenUsed="0"/>
+    <w:lsdException w:name="Colorful List Accent 6" w:semiHidden="0" w:uiPriority="72" w:unhideWhenUsed="0"/>
+    <w:lsdException w:name="Colorful Grid Accent 6" w:semiHidden="0" w:uiPriority="73" w:unhideWhenUsed="0"/>
+    <w:lsdException w:name="Subtle Emphasis" w:semiHidden="0" w:uiPriority="19" w:unhideWhenUsed="0" w:qFormat="1"/>
+    <w:lsdException w:name="Intense Emphasis" w:semiHidden="0" w:uiPriority="21" w:unhideWhenUsed="0" w:qFormat="1"/>
+    <w:lsdException w:name="Subtle Reference" w:semiHidden="0" w:uiPriority="31" w:unhideWhenUsed="0" w:qFormat="1"/>
+    <w:lsdException w:name="Intense Reference" w:semiHidden="0" w:uiPriority="32" w:unhideWhenUsed="0" w:qFormat="1"/>
+    <w:lsdException w:name="Book Title" w:semiHidden="0" w:uiPriority="33" w:unhideWhenUsed="0" w:qFormat="1"/>
+    <w:lsdException w:name="Bibliography" w:uiPriority="37"/>
+    <w:lsdException w:name="TOC Heading" w:uiPriority="39" w:qFormat="1"/>
+  </w:latentStyles>
   <w:style w:type="paragraph" w:default="1" w:styleId="Normal">
     <w:name w:val="Normal"/>
-    <w:next w:val="Normal"/>
-    <w:pPr/>
     <w:rPr>
       <w:sz w:val="24"/>
       <w:szCs w:val="24"/>
-      <w:lang w:val="en-US" w:eastAsia="en-US" w:bidi="ar-SA"/>
+      <w:lang w:val="en-US"/>
     </w:rPr>
   </w:style>
-  <w:style w:type="character" w:default="1" w:styleId="Default Paragraph Font">
+  <w:style w:type="character" w:default="1" w:styleId="DefaultParagraphFont">
     <w:name w:val="Default Paragraph Font"/>
-    <w:next w:val="Default Paragraph Font"/>
+    <w:uiPriority w:val="1"/>
+    <w:semiHidden/>
+    <w:unhideWhenUsed/>
+  </w:style>
+  <w:style w:type="table" w:default="1" w:styleId="TableNormal">
+    <w:name w:val="Normal Table"/>
+    <w:uiPriority w:val="99"/>
+    <w:semiHidden/>
+    <w:unhideWhenUsed/>
+    <w:tblPr>
+      <w:tblInd w:w="0" w:type="dxa"/>
+      <w:tblCellMar>
+        <w:top w:w="0" w:type="dxa"/>
+        <w:left w:w="108" w:type="dxa"/>
+        <w:bottom w:w="0" w:type="dxa"/>
+        <w:right w:w="108" w:type="dxa"/>
+      </w:tblCellMar>
+    </w:tblPr>
+  </w:style>
+  <w:style w:type="numbering" w:default="1" w:styleId="NoList">
+    <w:name w:val="No List"/>
+    <w:uiPriority w:val="99"/>
+    <w:semiHidden/>
+    <w:unhideWhenUsed/>
   </w:style>
   <w:style w:type="character" w:styleId="Hyperlink">
     <w:name w:val="Hyperlink"/>
@@ -774,76 +2003,235 @@
       <w:u w:val="single"/>
     </w:rPr>
   </w:style>
-  <w:style w:type="table" w:default="1" w:styleId="Table Normal">
-    <w:name w:val="Table Normal"/>
-    <w:next w:val="Table Normal"/>
-    <w:pPr/>
+  <w:style w:type="paragraph" w:customStyle="1" w:styleId="Corps">
+    <w:name w:val="Corps"/>
+    <w:rPr>
+      <w:rFonts w:ascii="Helvetica" w:hAnsi="Arial Unicode MS" w:cs="Arial Unicode MS"/>
+      <w:color w:val="000000"/>
+      <w:sz w:val="22"/>
+      <w:szCs w:val="22"/>
+    </w:rPr>
+  </w:style>
+</w:styles>
+</file>
+
+<file path=word/stylesWithEffects.xml><?xml version="1.0" encoding="utf-8"?>
+<w:styles xmlns:wpc="http://schemas.microsoft.com/office/word/2010/wordprocessingCanvas" xmlns:mo="http://schemas.microsoft.com/office/mac/office/2008/main" xmlns:mc="http://schemas.openxmlformats.org/markup-compatibility/2006" xmlns:mv="urn:schemas-microsoft-com:mac:vml" xmlns:o="urn:schemas-microsoft-com:office:office" xmlns:r="http://schemas.openxmlformats.org/officeDocument/2006/relationships" xmlns:m="http://schemas.openxmlformats.org/officeDocument/2006/math" xmlns:v="urn:schemas-microsoft-com:vml" xmlns:wp14="http://schemas.microsoft.com/office/word/2010/wordprocessingDrawing" xmlns:wp="http://schemas.openxmlformats.org/drawingml/2006/wordprocessingDrawing" xmlns:w10="urn:schemas-microsoft-com:office:word" xmlns:w="http://schemas.openxmlformats.org/wordprocessingml/2006/main" xmlns:w14="http://schemas.microsoft.com/office/word/2010/wordml" xmlns:wpg="http://schemas.microsoft.com/office/word/2010/wordprocessingGroup" xmlns:wpi="http://schemas.microsoft.com/office/word/2010/wordprocessingInk" xmlns:wne="http://schemas.microsoft.com/office/word/2006/wordml" xmlns:wps="http://schemas.microsoft.com/office/word/2010/wordprocessingShape" mc:Ignorable="w14 wp14">
+  <w:docDefaults>
+    <w:rPrDefault>
+      <w:rPr>
+        <w:rFonts w:ascii="Times New Roman" w:eastAsia="Arial Unicode MS" w:hAnsi="Times New Roman" w:cs="Times New Roman"/>
+        <w:bdr w:val="nil"/>
+        <w:lang w:val="fr-FR" w:eastAsia="en-US" w:bidi="ar-SA"/>
+      </w:rPr>
+    </w:rPrDefault>
+    <w:pPrDefault>
+      <w:pPr>
+        <w:pBdr>
+          <w:top w:val="nil"/>
+          <w:left w:val="nil"/>
+          <w:bottom w:val="nil"/>
+          <w:right w:val="nil"/>
+          <w:between w:val="nil"/>
+          <w:bar w:val="nil"/>
+        </w:pBdr>
+      </w:pPr>
+    </w:pPrDefault>
+  </w:docDefaults>
+  <w:latentStyles w:defLockedState="0" w:defUIPriority="99" w:defSemiHidden="1" w:defUnhideWhenUsed="1" w:defQFormat="0" w:count="276">
+    <w:lsdException w:name="Normal" w:semiHidden="0" w:uiPriority="0" w:unhideWhenUsed="0" w:qFormat="1"/>
+    <w:lsdException w:name="heading 1" w:semiHidden="0" w:uiPriority="9" w:unhideWhenUsed="0" w:qFormat="1"/>
+    <w:lsdException w:name="heading 2" w:uiPriority="9" w:qFormat="1"/>
+    <w:lsdException w:name="heading 3" w:uiPriority="9" w:qFormat="1"/>
+    <w:lsdException w:name="heading 4" w:uiPriority="9" w:qFormat="1"/>
+    <w:lsdException w:name="heading 5" w:uiPriority="9" w:qFormat="1"/>
+    <w:lsdException w:name="heading 6" w:uiPriority="9" w:qFormat="1"/>
+    <w:lsdException w:name="heading 7" w:uiPriority="9" w:qFormat="1"/>
+    <w:lsdException w:name="heading 8" w:uiPriority="9" w:qFormat="1"/>
+    <w:lsdException w:name="heading 9" w:uiPriority="9" w:qFormat="1"/>
+    <w:lsdException w:name="toc 1" w:uiPriority="39"/>
+    <w:lsdException w:name="toc 2" w:uiPriority="39"/>
+    <w:lsdException w:name="toc 3" w:uiPriority="39"/>
+    <w:lsdException w:name="toc 4" w:uiPriority="39"/>
+    <w:lsdException w:name="toc 5" w:uiPriority="39"/>
+    <w:lsdException w:name="toc 6" w:uiPriority="39"/>
+    <w:lsdException w:name="toc 7" w:uiPriority="39"/>
+    <w:lsdException w:name="toc 8" w:uiPriority="39"/>
+    <w:lsdException w:name="toc 9" w:uiPriority="39"/>
+    <w:lsdException w:name="caption" w:uiPriority="35" w:qFormat="1"/>
+    <w:lsdException w:name="Title" w:semiHidden="0" w:uiPriority="10" w:unhideWhenUsed="0" w:qFormat="1"/>
+    <w:lsdException w:name="Default Paragraph Font" w:uiPriority="1"/>
+    <w:lsdException w:name="Subtitle" w:semiHidden="0" w:uiPriority="11" w:unhideWhenUsed="0" w:qFormat="1"/>
+    <w:lsdException w:name="Strong" w:semiHidden="0" w:uiPriority="22" w:unhideWhenUsed="0" w:qFormat="1"/>
+    <w:lsdException w:name="Emphasis" w:semiHidden="0" w:uiPriority="20" w:unhideWhenUsed="0" w:qFormat="1"/>
+    <w:lsdException w:name="Table Grid" w:semiHidden="0" w:uiPriority="59" w:unhideWhenUsed="0"/>
+    <w:lsdException w:name="Placeholder Text" w:unhideWhenUsed="0"/>
+    <w:lsdException w:name="No Spacing" w:semiHidden="0" w:uiPriority="1" w:unhideWhenUsed="0" w:qFormat="1"/>
+    <w:lsdException w:name="Light Shading" w:semiHidden="0" w:uiPriority="60" w:unhideWhenUsed="0"/>
+    <w:lsdException w:name="Light List" w:semiHidden="0" w:uiPriority="61" w:unhideWhenUsed="0"/>
+    <w:lsdException w:name="Light Grid" w:semiHidden="0" w:uiPriority="62" w:unhideWhenUsed="0"/>
+    <w:lsdException w:name="Medium Shading 1" w:semiHidden="0" w:uiPriority="63" w:unhideWhenUsed="0"/>
+    <w:lsdException w:name="Medium Shading 2" w:semiHidden="0" w:uiPriority="64" w:unhideWhenUsed="0"/>
+    <w:lsdException w:name="Medium List 1" w:semiHidden="0" w:uiPriority="65" w:unhideWhenUsed="0"/>
+    <w:lsdException w:name="Medium List 2" w:semiHidden="0" w:uiPriority="66" w:unhideWhenUsed="0"/>
+    <w:lsdException w:name="Medium Grid 1" w:semiHidden="0" w:uiPriority="67" w:unhideWhenUsed="0"/>
+    <w:lsdException w:name="Medium Grid 2" w:semiHidden="0" w:uiPriority="68" w:unhideWhenUsed="0"/>
+    <w:lsdException w:name="Medium Grid 3" w:semiHidden="0" w:uiPriority="69" w:unhideWhenUsed="0"/>
+    <w:lsdException w:name="Dark List" w:semiHidden="0" w:uiPriority="70" w:unhideWhenUsed="0"/>
+    <w:lsdException w:name="Colorful Shading" w:semiHidden="0" w:uiPriority="71" w:unhideWhenUsed="0"/>
+    <w:lsdException w:name="Colorful List" w:semiHidden="0" w:uiPriority="72" w:unhideWhenUsed="0"/>
+    <w:lsdException w:name="Colorful Grid" w:semiHidden="0" w:uiPriority="73" w:unhideWhenUsed="0"/>
+    <w:lsdException w:name="Light Shading Accent 1" w:semiHidden="0" w:uiPriority="60" w:unhideWhenUsed="0"/>
+    <w:lsdException w:name="Light List Accent 1" w:semiHidden="0" w:uiPriority="61" w:unhideWhenUsed="0"/>
+    <w:lsdException w:name="Light Grid Accent 1" w:semiHidden="0" w:uiPriority="62" w:unhideWhenUsed="0"/>
+    <w:lsdException w:name="Medium Shading 1 Accent 1" w:semiHidden="0" w:uiPriority="63" w:unhideWhenUsed="0"/>
+    <w:lsdException w:name="Medium Shading 2 Accent 1" w:semiHidden="0" w:uiPriority="64" w:unhideWhenUsed="0"/>
+    <w:lsdException w:name="Medium List 1 Accent 1" w:semiHidden="0" w:uiPriority="65" w:unhideWhenUsed="0"/>
+    <w:lsdException w:name="Revision" w:unhideWhenUsed="0"/>
+    <w:lsdException w:name="List Paragraph" w:semiHidden="0" w:uiPriority="34" w:unhideWhenUsed="0" w:qFormat="1"/>
+    <w:lsdException w:name="Quote" w:semiHidden="0" w:uiPriority="29" w:unhideWhenUsed="0" w:qFormat="1"/>
+    <w:lsdException w:name="Intense Quote" w:semiHidden="0" w:uiPriority="30" w:unhideWhenUsed="0" w:qFormat="1"/>
+    <w:lsdException w:name="Medium List 2 Accent 1" w:semiHidden="0" w:uiPriority="66" w:unhideWhenUsed="0"/>
+    <w:lsdException w:name="Medium Grid 1 Accent 1" w:semiHidden="0" w:uiPriority="67" w:unhideWhenUsed="0"/>
+    <w:lsdException w:name="Medium Grid 2 Accent 1" w:semiHidden="0" w:uiPriority="68" w:unhideWhenUsed="0"/>
+    <w:lsdException w:name="Medium Grid 3 Accent 1" w:semiHidden="0" w:uiPriority="69" w:unhideWhenUsed="0"/>
+    <w:lsdException w:name="Dark List Accent 1" w:semiHidden="0" w:uiPriority="70" w:unhideWhenUsed="0"/>
+    <w:lsdException w:name="Colorful Shading Accent 1" w:semiHidden="0" w:uiPriority="71" w:unhideWhenUsed="0"/>
+    <w:lsdException w:name="Colorful List Accent 1" w:semiHidden="0" w:uiPriority="72" w:unhideWhenUsed="0"/>
+    <w:lsdException w:name="Colorful Grid Accent 1" w:semiHidden="0" w:uiPriority="73" w:unhideWhenUsed="0"/>
+    <w:lsdException w:name="Light Shading Accent 2" w:semiHidden="0" w:uiPriority="60" w:unhideWhenUsed="0"/>
+    <w:lsdException w:name="Light List Accent 2" w:semiHidden="0" w:uiPriority="61" w:unhideWhenUsed="0"/>
+    <w:lsdException w:name="Light Grid Accent 2" w:semiHidden="0" w:uiPriority="62" w:unhideWhenUsed="0"/>
+    <w:lsdException w:name="Medium Shading 1 Accent 2" w:semiHidden="0" w:uiPriority="63" w:unhideWhenUsed="0"/>
+    <w:lsdException w:name="Medium Shading 2 Accent 2" w:semiHidden="0" w:uiPriority="64" w:unhideWhenUsed="0"/>
+    <w:lsdException w:name="Medium List 1 Accent 2" w:semiHidden="0" w:uiPriority="65" w:unhideWhenUsed="0"/>
+    <w:lsdException w:name="Medium List 2 Accent 2" w:semiHidden="0" w:uiPriority="66" w:unhideWhenUsed="0"/>
+    <w:lsdException w:name="Medium Grid 1 Accent 2" w:semiHidden="0" w:uiPriority="67" w:unhideWhenUsed="0"/>
+    <w:lsdException w:name="Medium Grid 2 Accent 2" w:semiHidden="0" w:uiPriority="68" w:unhideWhenUsed="0"/>
+    <w:lsdException w:name="Medium Grid 3 Accent 2" w:semiHidden="0" w:uiPriority="69" w:unhideWhenUsed="0"/>
+    <w:lsdException w:name="Dark List Accent 2" w:semiHidden="0" w:uiPriority="70" w:unhideWhenUsed="0"/>
+    <w:lsdException w:name="Colorful Shading Accent 2" w:semiHidden="0" w:uiPriority="71" w:unhideWhenUsed="0"/>
+    <w:lsdException w:name="Colorful List Accent 2" w:semiHidden="0" w:uiPriority="72" w:unhideWhenUsed="0"/>
+    <w:lsdException w:name="Colorful Grid Accent 2" w:semiHidden="0" w:uiPriority="73" w:unhideWhenUsed="0"/>
+    <w:lsdException w:name="Light Shading Accent 3" w:semiHidden="0" w:uiPriority="60" w:unhideWhenUsed="0"/>
+    <w:lsdException w:name="Light List Accent 3" w:semiHidden="0" w:uiPriority="61" w:unhideWhenUsed="0"/>
+    <w:lsdException w:name="Light Grid Accent 3" w:semiHidden="0" w:uiPriority="62" w:unhideWhenUsed="0"/>
+    <w:lsdException w:name="Medium Shading 1 Accent 3" w:semiHidden="0" w:uiPriority="63" w:unhideWhenUsed="0"/>
+    <w:lsdException w:name="Medium Shading 2 Accent 3" w:semiHidden="0" w:uiPriority="64" w:unhideWhenUsed="0"/>
+    <w:lsdException w:name="Medium List 1 Accent 3" w:semiHidden="0" w:uiPriority="65" w:unhideWhenUsed="0"/>
+    <w:lsdException w:name="Medium List 2 Accent 3" w:semiHidden="0" w:uiPriority="66" w:unhideWhenUsed="0"/>
+    <w:lsdException w:name="Medium Grid 1 Accent 3" w:semiHidden="0" w:uiPriority="67" w:unhideWhenUsed="0"/>
+    <w:lsdException w:name="Medium Grid 2 Accent 3" w:semiHidden="0" w:uiPriority="68" w:unhideWhenUsed="0"/>
+    <w:lsdException w:name="Medium Grid 3 Accent 3" w:semiHidden="0" w:uiPriority="69" w:unhideWhenUsed="0"/>
+    <w:lsdException w:name="Dark List Accent 3" w:semiHidden="0" w:uiPriority="70" w:unhideWhenUsed="0"/>
+    <w:lsdException w:name="Colorful Shading Accent 3" w:semiHidden="0" w:uiPriority="71" w:unhideWhenUsed="0"/>
+    <w:lsdException w:name="Colorful List Accent 3" w:semiHidden="0" w:uiPriority="72" w:unhideWhenUsed="0"/>
+    <w:lsdException w:name="Colorful Grid Accent 3" w:semiHidden="0" w:uiPriority="73" w:unhideWhenUsed="0"/>
+    <w:lsdException w:name="Light Shading Accent 4" w:semiHidden="0" w:uiPriority="60" w:unhideWhenUsed="0"/>
+    <w:lsdException w:name="Light List Accent 4" w:semiHidden="0" w:uiPriority="61" w:unhideWhenUsed="0"/>
+    <w:lsdException w:name="Light Grid Accent 4" w:semiHidden="0" w:uiPriority="62" w:unhideWhenUsed="0"/>
+    <w:lsdException w:name="Medium Shading 1 Accent 4" w:semiHidden="0" w:uiPriority="63" w:unhideWhenUsed="0"/>
+    <w:lsdException w:name="Medium Shading 2 Accent 4" w:semiHidden="0" w:uiPriority="64" w:unhideWhenUsed="0"/>
+    <w:lsdException w:name="Medium List 1 Accent 4" w:semiHidden="0" w:uiPriority="65" w:unhideWhenUsed="0"/>
+    <w:lsdException w:name="Medium List 2 Accent 4" w:semiHidden="0" w:uiPriority="66" w:unhideWhenUsed="0"/>
+    <w:lsdException w:name="Medium Grid 1 Accent 4" w:semiHidden="0" w:uiPriority="67" w:unhideWhenUsed="0"/>
+    <w:lsdException w:name="Medium Grid 2 Accent 4" w:semiHidden="0" w:uiPriority="68" w:unhideWhenUsed="0"/>
+    <w:lsdException w:name="Medium Grid 3 Accent 4" w:semiHidden="0" w:uiPriority="69" w:unhideWhenUsed="0"/>
+    <w:lsdException w:name="Dark List Accent 4" w:semiHidden="0" w:uiPriority="70" w:unhideWhenUsed="0"/>
+    <w:lsdException w:name="Colorful Shading Accent 4" w:semiHidden="0" w:uiPriority="71" w:unhideWhenUsed="0"/>
+    <w:lsdException w:name="Colorful List Accent 4" w:semiHidden="0" w:uiPriority="72" w:unhideWhenUsed="0"/>
+    <w:lsdException w:name="Colorful Grid Accent 4" w:semiHidden="0" w:uiPriority="73" w:unhideWhenUsed="0"/>
+    <w:lsdException w:name="Light Shading Accent 5" w:semiHidden="0" w:uiPriority="60" w:unhideWhenUsed="0"/>
+    <w:lsdException w:name="Light List Accent 5" w:semiHidden="0" w:uiPriority="61" w:unhideWhenUsed="0"/>
+    <w:lsdException w:name="Light Grid Accent 5" w:semiHidden="0" w:uiPriority="62" w:unhideWhenUsed="0"/>
+    <w:lsdException w:name="Medium Shading 1 Accent 5" w:semiHidden="0" w:uiPriority="63" w:unhideWhenUsed="0"/>
+    <w:lsdException w:name="Medium Shading 2 Accent 5" w:semiHidden="0" w:uiPriority="64" w:unhideWhenUsed="0"/>
+    <w:lsdException w:name="Medium List 1 Accent 5" w:semiHidden="0" w:uiPriority="65" w:unhideWhenUsed="0"/>
+    <w:lsdException w:name="Medium List 2 Accent 5" w:semiHidden="0" w:uiPriority="66" w:unhideWhenUsed="0"/>
+    <w:lsdException w:name="Medium Grid 1 Accent 5" w:semiHidden="0" w:uiPriority="67" w:unhideWhenUsed="0"/>
+    <w:lsdException w:name="Medium Grid 2 Accent 5" w:semiHidden="0" w:uiPriority="68" w:unhideWhenUsed="0"/>
+    <w:lsdException w:name="Medium Grid 3 Accent 5" w:semiHidden="0" w:uiPriority="69" w:unhideWhenUsed="0"/>
+    <w:lsdException w:name="Dark List Accent 5" w:semiHidden="0" w:uiPriority="70" w:unhideWhenUsed="0"/>
+    <w:lsdException w:name="Colorful Shading Accent 5" w:semiHidden="0" w:uiPriority="71" w:unhideWhenUsed="0"/>
+    <w:lsdException w:name="Colorful List Accent 5" w:semiHidden="0" w:uiPriority="72" w:unhideWhenUsed="0"/>
+    <w:lsdException w:name="Colorful Grid Accent 5" w:semiHidden="0" w:uiPriority="73" w:unhideWhenUsed="0"/>
+    <w:lsdException w:name="Light Shading Accent 6" w:semiHidden="0" w:uiPriority="60" w:unhideWhenUsed="0"/>
+    <w:lsdException w:name="Light List Accent 6" w:semiHidden="0" w:uiPriority="61" w:unhideWhenUsed="0"/>
+    <w:lsdException w:name="Light Grid Accent 6" w:semiHidden="0" w:uiPriority="62" w:unhideWhenUsed="0"/>
+    <w:lsdException w:name="Medium Shading 1 Accent 6" w:semiHidden="0" w:uiPriority="63" w:unhideWhenUsed="0"/>
+    <w:lsdException w:name="Medium Shading 2 Accent 6" w:semiHidden="0" w:uiPriority="64" w:unhideWhenUsed="0"/>
+    <w:lsdException w:name="Medium List 1 Accent 6" w:semiHidden="0" w:uiPriority="65" w:unhideWhenUsed="0"/>
+    <w:lsdException w:name="Medium List 2 Accent 6" w:semiHidden="0" w:uiPriority="66" w:unhideWhenUsed="0"/>
+    <w:lsdException w:name="Medium Grid 1 Accent 6" w:semiHidden="0" w:uiPriority="67" w:unhideWhenUsed="0"/>
+    <w:lsdException w:name="Medium Grid 2 Accent 6" w:semiHidden="0" w:uiPriority="68" w:unhideWhenUsed="0"/>
+    <w:lsdException w:name="Medium Grid 3 Accent 6" w:semiHidden="0" w:uiPriority="69" w:unhideWhenUsed="0"/>
+    <w:lsdException w:name="Dark List Accent 6" w:semiHidden="0" w:uiPriority="70" w:unhideWhenUsed="0"/>
+    <w:lsdException w:name="Colorful Shading Accent 6" w:semiHidden="0" w:uiPriority="71" w:unhideWhenUsed="0"/>
+    <w:lsdException w:name="Colorful List Accent 6" w:semiHidden="0" w:uiPriority="72" w:unhideWhenUsed="0"/>
+    <w:lsdException w:name="Colorful Grid Accent 6" w:semiHidden="0" w:uiPriority="73" w:unhideWhenUsed="0"/>
+    <w:lsdException w:name="Subtle Emphasis" w:semiHidden="0" w:uiPriority="19" w:unhideWhenUsed="0" w:qFormat="1"/>
+    <w:lsdException w:name="Intense Emphasis" w:semiHidden="0" w:uiPriority="21" w:unhideWhenUsed="0" w:qFormat="1"/>
+    <w:lsdException w:name="Subtle Reference" w:semiHidden="0" w:uiPriority="31" w:unhideWhenUsed="0" w:qFormat="1"/>
+    <w:lsdException w:name="Intense Reference" w:semiHidden="0" w:uiPriority="32" w:unhideWhenUsed="0" w:qFormat="1"/>
+    <w:lsdException w:name="Book Title" w:semiHidden="0" w:uiPriority="33" w:unhideWhenUsed="0" w:qFormat="1"/>
+    <w:lsdException w:name="Bibliography" w:uiPriority="37"/>
+    <w:lsdException w:name="TOC Heading" w:uiPriority="39" w:qFormat="1"/>
+  </w:latentStyles>
+  <w:style w:type="paragraph" w:default="1" w:styleId="Normal">
+    <w:name w:val="Normal"/>
+    <w:rPr>
+      <w:sz w:val="24"/>
+      <w:szCs w:val="24"/>
+      <w:lang w:val="en-US"/>
+    </w:rPr>
+  </w:style>
+  <w:style w:type="character" w:default="1" w:styleId="DefaultParagraphFont">
+    <w:name w:val="Default Paragraph Font"/>
+    <w:uiPriority w:val="1"/>
+    <w:semiHidden/>
+    <w:unhideWhenUsed/>
+  </w:style>
+  <w:style w:type="table" w:default="1" w:styleId="TableNormal">
+    <w:name w:val="Normal Table"/>
+    <w:uiPriority w:val="99"/>
+    <w:semiHidden/>
+    <w:unhideWhenUsed/>
     <w:tblPr>
       <w:tblInd w:w="0" w:type="dxa"/>
+      <w:tblCellMar>
+        <w:top w:w="0" w:type="dxa"/>
+        <w:left w:w="108" w:type="dxa"/>
+        <w:bottom w:w="0" w:type="dxa"/>
+        <w:right w:w="108" w:type="dxa"/>
+      </w:tblCellMar>
     </w:tblPr>
-    <w:trPr/>
-    <w:tcPr/>
-    <w:tblStylePr w:type="firstRow"/>
-    <w:tblStylePr w:type="lastRow"/>
-    <w:tblStylePr w:type="firstCol"/>
-    <w:tblStylePr w:type="lastCol"/>
-    <w:tblStylePr w:type="band1Vert"/>
-    <w:tblStylePr w:type="band2Vert"/>
-    <w:tblStylePr w:type="band1Horz"/>
-    <w:tblStylePr w:type="band2Horz"/>
-    <w:tblStylePr w:type="neCell"/>
-    <w:tblStylePr w:type="nwCell"/>
-    <w:tblStylePr w:type="seCell"/>
-    <w:tblStylePr w:type="swCell"/>
   </w:style>
-  <w:style w:type="numbering" w:default="1" w:styleId="No List">
+  <w:style w:type="numbering" w:default="1" w:styleId="NoList">
     <w:name w:val="No List"/>
-    <w:next w:val="No List"/>
-    <w:pPr/>
+    <w:uiPriority w:val="99"/>
+    <w:semiHidden/>
+    <w:unhideWhenUsed/>
   </w:style>
-  <w:style w:type="paragraph" w:styleId="Corps">
+  <w:style w:type="character" w:styleId="Hyperlink">
+    <w:name w:val="Hyperlink"/>
+    <w:rPr>
+      <w:u w:val="single"/>
+    </w:rPr>
+  </w:style>
+  <w:style w:type="paragraph" w:customStyle="1" w:styleId="Corps">
     <w:name w:val="Corps"/>
-    <w:next w:val="Corps"/>
-    <w:pPr>
-      <w:keepNext w:val="0"/>
-      <w:keepLines w:val="0"/>
-      <w:pageBreakBefore w:val="0"/>
-      <w:widowControl w:val="1"/>
-      <w:shd w:val="clear" w:color="auto" w:fill="auto"/>
-      <w:suppressAutoHyphens w:val="0"/>
-      <w:bidi w:val="0"/>
-      <w:spacing w:before="0" w:after="0" w:line="240" w:lineRule="auto"/>
-      <w:ind w:left="0" w:right="0" w:firstLine="0"/>
-      <w:jc w:val="left"/>
-      <w:outlineLvl w:val="9"/>
-    </w:pPr>
     <w:rPr>
-      <w:rFonts w:ascii="Helvetica" w:cs="Arial Unicode MS" w:hAnsi="Arial Unicode MS" w:eastAsia="Arial Unicode MS"/>
-      <w:b w:val="0"/>
-      <w:bCs w:val="0"/>
-      <w:i w:val="0"/>
-      <w:iCs w:val="0"/>
-      <w:caps w:val="0"/>
-      <w:smallCaps w:val="0"/>
-      <w:strike w:val="0"/>
-      <w:dstrike w:val="0"/>
-      <w:outline w:val="0"/>
+      <w:rFonts w:ascii="Helvetica" w:hAnsi="Arial Unicode MS" w:cs="Arial Unicode MS"/>
       <w:color w:val="000000"/>
-      <w:spacing w:val="0"/>
-      <w:kern w:val="0"/>
-      <w:position w:val="0"/>
       <w:sz w:val="22"/>
       <w:szCs w:val="22"/>
-      <w:u w:val="none"/>
-      <w:vertAlign w:val="baseline"/>
-      <w:lang w:val="fr-FR"/>
     </w:rPr>
   </w:style>
 </w:styles>
 </file>
 
 <file path=word/theme/theme1.xml><?xml version="1.0" encoding="utf-8"?>
-<a:theme xmlns:a="http://schemas.openxmlformats.org/drawingml/2006/main" xmlns:r="http://schemas.openxmlformats.org/officeDocument/2006/relationships" name="Blank">
+<a:theme xmlns:a="http://schemas.openxmlformats.org/drawingml/2006/main" name="Blank">
   <a:themeElements>
     <a:clrScheme name="Blank">
       <a:dk1>
@@ -1035,7 +2423,7 @@
       <a:effectStyleLst>
         <a:effectStyle>
           <a:effectLst>
-            <a:outerShdw sx="100000" sy="100000" kx="0" ky="0" algn="b" rotWithShape="0" blurRad="38100" dist="25400" dir="5400000">
+            <a:outerShdw blurRad="38100" dist="25400" dir="5400000" rotWithShape="0">
               <a:srgbClr val="000000">
                 <a:alpha val="50000"/>
               </a:srgbClr>
@@ -1044,7 +2432,7 @@
         </a:effectStyle>
         <a:effectStyle>
           <a:effectLst>
-            <a:outerShdw sx="100000" sy="100000" kx="0" ky="0" algn="b" rotWithShape="0" blurRad="38100" dist="25400" dir="5400000">
+            <a:outerShdw blurRad="38100" dist="25400" dir="5400000" rotWithShape="0">
               <a:srgbClr val="000000">
                 <a:alpha val="50000"/>
               </a:srgbClr>
@@ -1053,7 +2441,7 @@
         </a:effectStyle>
         <a:effectStyle>
           <a:effectLst>
-            <a:outerShdw sx="100000" sy="100000" kx="0" ky="0" algn="b" rotWithShape="0" blurRad="38100" dist="25400" dir="5400000">
+            <a:outerShdw blurRad="38100" dist="25400" dir="5400000" rotWithShape="0">
               <a:srgbClr val="000000">
                 <a:alpha val="50000"/>
               </a:srgbClr>
@@ -1062,7 +2450,7 @@
         </a:effectStyle>
         <a:effectStyle>
           <a:effectLst>
-            <a:outerShdw sx="100000" sy="100000" kx="0" ky="0" algn="b" rotWithShape="0" blurRad="40000" dist="20000" dir="5400000">
+            <a:outerShdw blurRad="40000" dist="20000" dir="5400000" rotWithShape="0">
               <a:srgbClr val="000000">
                 <a:alpha val="38000"/>
               </a:srgbClr>
@@ -1071,7 +2459,7 @@
         </a:effectStyle>
         <a:effectStyle>
           <a:effectLst>
-            <a:outerShdw sx="100000" sy="100000" kx="0" ky="0" algn="b" rotWithShape="0" blurRad="40000" dist="23000" dir="5400000">
+            <a:outerShdw blurRad="40000" dist="23000" dir="5400000" rotWithShape="0">
               <a:srgbClr val="000000">
                 <a:alpha val="35000"/>
               </a:srgbClr>
@@ -1080,7 +2468,7 @@
         </a:effectStyle>
         <a:effectStyle>
           <a:effectLst>
-            <a:outerShdw sx="100000" sy="100000" kx="0" ky="0" algn="b" rotWithShape="0" blurRad="40000" dist="23000" dir="5400000">
+            <a:outerShdw blurRad="40000" dist="23000" dir="5400000" rotWithShape="0">
               <a:srgbClr val="000000">
                 <a:alpha val="35000"/>
               </a:srgbClr>
@@ -1192,8 +2580,8 @@
     <a:spDef>
       <a:spPr>
         <a:blipFill rotWithShape="1">
-          <a:blip r:embed="rId1"/>
-          <a:srcRect l="0" t="0" r="0" b="0"/>
+          <a:blip xmlns:r="http://schemas.openxmlformats.org/officeDocument/2006/relationships" r:embed="rId1"/>
+          <a:srcRect/>
           <a:tile tx="0" ty="0" sx="100000" sy="100000" flip="none" algn="tl"/>
         </a:blipFill>
         <a:ln w="12700" cap="flat">
@@ -1201,14 +2589,14 @@
           <a:miter lim="400000"/>
         </a:ln>
         <a:effectLst>
-          <a:outerShdw sx="100000" sy="100000" kx="0" ky="0" algn="b" rotWithShape="0" blurRad="38100" dist="25400" dir="5400000">
+          <a:outerShdw blurRad="38100" dist="25400" dir="5400000" rotWithShape="0">
             <a:srgbClr val="000000">
               <a:alpha val="50000"/>
             </a:srgbClr>
           </a:outerShdw>
         </a:effectLst>
       </a:spPr>
-      <a:bodyPr rot="0" spcFirstLastPara="1" vertOverflow="overflow" horzOverflow="overflow" vert="horz" wrap="square" lIns="50800" tIns="50800" rIns="50800" bIns="50800" numCol="1" spcCol="38100" rtlCol="0" anchor="ctr" upright="0">
+      <a:bodyPr rot="0" spcFirstLastPara="1" vertOverflow="overflow" horzOverflow="overflow" vert="horz" wrap="square" lIns="50800" tIns="50800" rIns="50800" bIns="50800" numCol="1" spcCol="38100" rtlCol="0" anchor="ctr">
         <a:spAutoFit/>
       </a:bodyPr>
       <a:lstStyle>
@@ -1227,7 +2615,7 @@
           <a:buFontTx/>
           <a:buNone/>
           <a:tabLst/>
-          <a:defRPr b="0" baseline="0" cap="none" i="0" spc="0" strike="noStrike" sz="1200" u="none" kumimoji="0" normalizeH="0">
+          <a:defRPr kumimoji="0" sz="1200" b="0" i="0" u="none" strike="noStrike" cap="none" spc="0" normalizeH="0" baseline="0">
             <a:ln>
               <a:noFill/>
             </a:ln>
@@ -1235,7 +2623,7 @@
               <a:srgbClr val="FFFFFF"/>
             </a:solidFill>
             <a:effectLst>
-              <a:outerShdw sx="100000" sy="100000" kx="0" ky="0" algn="b" rotWithShape="0" blurRad="25400" dist="23998" dir="2700000">
+              <a:outerShdw blurRad="25400" dist="23998" dir="2700000" rotWithShape="0">
                 <a:srgbClr val="000000">
                   <a:alpha val="31034"/>
                 </a:srgbClr>
@@ -1263,7 +2651,7 @@
           <a:buFontTx/>
           <a:buNone/>
           <a:tabLst/>
-          <a:defRPr b="0" baseline="0" cap="none" i="0" spc="0" strike="noStrike" sz="1800" u="none" kumimoji="0" normalizeH="0">
+          <a:defRPr kumimoji="0" sz="1800" b="0" i="0" u="none" strike="noStrike" cap="none" spc="0" normalizeH="0" baseline="0">
             <a:ln>
               <a:noFill/>
             </a:ln>
@@ -1289,7 +2677,7 @@
           <a:buFontTx/>
           <a:buNone/>
           <a:tabLst/>
-          <a:defRPr b="0" baseline="0" cap="none" i="0" spc="0" strike="noStrike" sz="1800" u="none" kumimoji="0" normalizeH="0">
+          <a:defRPr kumimoji="0" sz="1800" b="0" i="0" u="none" strike="noStrike" cap="none" spc="0" normalizeH="0" baseline="0">
             <a:ln>
               <a:noFill/>
             </a:ln>
@@ -1315,7 +2703,7 @@
           <a:buFontTx/>
           <a:buNone/>
           <a:tabLst/>
-          <a:defRPr b="0" baseline="0" cap="none" i="0" spc="0" strike="noStrike" sz="1800" u="none" kumimoji="0" normalizeH="0">
+          <a:defRPr kumimoji="0" sz="1800" b="0" i="0" u="none" strike="noStrike" cap="none" spc="0" normalizeH="0" baseline="0">
             <a:ln>
               <a:noFill/>
             </a:ln>
@@ -1341,7 +2729,7 @@
           <a:buFontTx/>
           <a:buNone/>
           <a:tabLst/>
-          <a:defRPr b="0" baseline="0" cap="none" i="0" spc="0" strike="noStrike" sz="1800" u="none" kumimoji="0" normalizeH="0">
+          <a:defRPr kumimoji="0" sz="1800" b="0" i="0" u="none" strike="noStrike" cap="none" spc="0" normalizeH="0" baseline="0">
             <a:ln>
               <a:noFill/>
             </a:ln>
@@ -1367,7 +2755,7 @@
           <a:buFontTx/>
           <a:buNone/>
           <a:tabLst/>
-          <a:defRPr b="0" baseline="0" cap="none" i="0" spc="0" strike="noStrike" sz="1800" u="none" kumimoji="0" normalizeH="0">
+          <a:defRPr kumimoji="0" sz="1800" b="0" i="0" u="none" strike="noStrike" cap="none" spc="0" normalizeH="0" baseline="0">
             <a:ln>
               <a:noFill/>
             </a:ln>
@@ -1393,7 +2781,7 @@
           <a:buFontTx/>
           <a:buNone/>
           <a:tabLst/>
-          <a:defRPr b="0" baseline="0" cap="none" i="0" spc="0" strike="noStrike" sz="1800" u="none" kumimoji="0" normalizeH="0">
+          <a:defRPr kumimoji="0" sz="1800" b="0" i="0" u="none" strike="noStrike" cap="none" spc="0" normalizeH="0" baseline="0">
             <a:ln>
               <a:noFill/>
             </a:ln>
@@ -1419,7 +2807,7 @@
           <a:buFontTx/>
           <a:buNone/>
           <a:tabLst/>
-          <a:defRPr b="0" baseline="0" cap="none" i="0" spc="0" strike="noStrike" sz="1800" u="none" kumimoji="0" normalizeH="0">
+          <a:defRPr kumimoji="0" sz="1800" b="0" i="0" u="none" strike="noStrike" cap="none" spc="0" normalizeH="0" baseline="0">
             <a:ln>
               <a:noFill/>
             </a:ln>
@@ -1445,7 +2833,7 @@
           <a:buFontTx/>
           <a:buNone/>
           <a:tabLst/>
-          <a:defRPr b="0" baseline="0" cap="none" i="0" spc="0" strike="noStrike" sz="1800" u="none" kumimoji="0" normalizeH="0">
+          <a:defRPr kumimoji="0" sz="1800" b="0" i="0" u="none" strike="noStrike" cap="none" spc="0" normalizeH="0" baseline="0">
             <a:ln>
               <a:noFill/>
             </a:ln>
@@ -1471,7 +2859,7 @@
           <a:buFontTx/>
           <a:buNone/>
           <a:tabLst/>
-          <a:defRPr b="0" baseline="0" cap="none" i="0" spc="0" strike="noStrike" sz="1800" u="none" kumimoji="0" normalizeH="0">
+          <a:defRPr kumimoji="0" sz="1800" b="0" i="0" u="none" strike="noStrike" cap="none" spc="0" normalizeH="0" baseline="0">
             <a:ln>
               <a:noFill/>
             </a:ln>
@@ -1484,9 +2872,15 @@
         </a:lvl9pPr>
       </a:lstStyle>
       <a:style>
-        <a:lnRef idx="0"/>
-        <a:fillRef idx="0"/>
-        <a:effectRef idx="0"/>
+        <a:lnRef idx="0">
+          <a:scrgbClr r="0" g="0" b="0"/>
+        </a:lnRef>
+        <a:fillRef idx="0">
+          <a:scrgbClr r="0" g="0" b="0"/>
+        </a:fillRef>
+        <a:effectRef idx="0">
+          <a:scrgbClr r="0" g="0" b="0"/>
+        </a:effectRef>
         <a:fontRef idx="none"/>
       </a:style>
     </a:spDef>
@@ -1502,7 +2896,7 @@
         </a:ln>
         <a:effectLst/>
       </a:spPr>
-      <a:bodyPr rot="0" spcFirstLastPara="1" vertOverflow="overflow" horzOverflow="overflow" vert="horz" wrap="square" lIns="91439" tIns="45719" rIns="91439" bIns="45719" numCol="1" spcCol="38100" rtlCol="0" anchor="t" upright="0">
+      <a:bodyPr rot="0" spcFirstLastPara="1" vertOverflow="overflow" horzOverflow="overflow" vert="horz" wrap="square" lIns="91439" tIns="45719" rIns="91439" bIns="45719" numCol="1" spcCol="38100" rtlCol="0" anchor="t">
         <a:noAutofit/>
       </a:bodyPr>
       <a:lstStyle>
@@ -1521,7 +2915,7 @@
           <a:buFontTx/>
           <a:buNone/>
           <a:tabLst/>
-          <a:defRPr b="0" baseline="0" cap="none" i="0" spc="0" strike="noStrike" sz="1800" u="none" kumimoji="0" normalizeH="0">
+          <a:defRPr kumimoji="0" sz="1800" b="0" i="0" u="none" strike="noStrike" cap="none" spc="0" normalizeH="0" baseline="0">
             <a:ln>
               <a:noFill/>
             </a:ln>
@@ -1547,7 +2941,7 @@
           <a:buFontTx/>
           <a:buNone/>
           <a:tabLst/>
-          <a:defRPr b="0" baseline="0" cap="none" i="0" spc="0" strike="noStrike" sz="1800" u="none" kumimoji="0" normalizeH="0">
+          <a:defRPr kumimoji="0" sz="1800" b="0" i="0" u="none" strike="noStrike" cap="none" spc="0" normalizeH="0" baseline="0">
             <a:ln>
               <a:noFill/>
             </a:ln>
@@ -1573,7 +2967,7 @@
           <a:buFontTx/>
           <a:buNone/>
           <a:tabLst/>
-          <a:defRPr b="0" baseline="0" cap="none" i="0" spc="0" strike="noStrike" sz="1800" u="none" kumimoji="0" normalizeH="0">
+          <a:defRPr kumimoji="0" sz="1800" b="0" i="0" u="none" strike="noStrike" cap="none" spc="0" normalizeH="0" baseline="0">
             <a:ln>
               <a:noFill/>
             </a:ln>
@@ -1599,7 +2993,7 @@
           <a:buFontTx/>
           <a:buNone/>
           <a:tabLst/>
-          <a:defRPr b="0" baseline="0" cap="none" i="0" spc="0" strike="noStrike" sz="1800" u="none" kumimoji="0" normalizeH="0">
+          <a:defRPr kumimoji="0" sz="1800" b="0" i="0" u="none" strike="noStrike" cap="none" spc="0" normalizeH="0" baseline="0">
             <a:ln>
               <a:noFill/>
             </a:ln>
@@ -1625,7 +3019,7 @@
           <a:buFontTx/>
           <a:buNone/>
           <a:tabLst/>
-          <a:defRPr b="0" baseline="0" cap="none" i="0" spc="0" strike="noStrike" sz="1800" u="none" kumimoji="0" normalizeH="0">
+          <a:defRPr kumimoji="0" sz="1800" b="0" i="0" u="none" strike="noStrike" cap="none" spc="0" normalizeH="0" baseline="0">
             <a:ln>
               <a:noFill/>
             </a:ln>
@@ -1651,7 +3045,7 @@
           <a:buFontTx/>
           <a:buNone/>
           <a:tabLst/>
-          <a:defRPr b="0" baseline="0" cap="none" i="0" spc="0" strike="noStrike" sz="1800" u="none" kumimoji="0" normalizeH="0">
+          <a:defRPr kumimoji="0" sz="1800" b="0" i="0" u="none" strike="noStrike" cap="none" spc="0" normalizeH="0" baseline="0">
             <a:ln>
               <a:noFill/>
             </a:ln>
@@ -1677,7 +3071,7 @@
           <a:buFontTx/>
           <a:buNone/>
           <a:tabLst/>
-          <a:defRPr b="0" baseline="0" cap="none" i="0" spc="0" strike="noStrike" sz="1800" u="none" kumimoji="0" normalizeH="0">
+          <a:defRPr kumimoji="0" sz="1800" b="0" i="0" u="none" strike="noStrike" cap="none" spc="0" normalizeH="0" baseline="0">
             <a:ln>
               <a:noFill/>
             </a:ln>
@@ -1703,7 +3097,7 @@
           <a:buFontTx/>
           <a:buNone/>
           <a:tabLst/>
-          <a:defRPr b="0" baseline="0" cap="none" i="0" spc="0" strike="noStrike" sz="1800" u="none" kumimoji="0" normalizeH="0">
+          <a:defRPr kumimoji="0" sz="1800" b="0" i="0" u="none" strike="noStrike" cap="none" spc="0" normalizeH="0" baseline="0">
             <a:ln>
               <a:noFill/>
             </a:ln>
@@ -1729,7 +3123,7 @@
           <a:buFontTx/>
           <a:buNone/>
           <a:tabLst/>
-          <a:defRPr b="0" baseline="0" cap="none" i="0" spc="0" strike="noStrike" sz="1800" u="none" kumimoji="0" normalizeH="0">
+          <a:defRPr kumimoji="0" sz="1800" b="0" i="0" u="none" strike="noStrike" cap="none" spc="0" normalizeH="0" baseline="0">
             <a:ln>
               <a:noFill/>
             </a:ln>
@@ -1755,7 +3149,7 @@
           <a:buFontTx/>
           <a:buNone/>
           <a:tabLst/>
-          <a:defRPr b="0" baseline="0" cap="none" i="0" spc="0" strike="noStrike" sz="1800" u="none" kumimoji="0" normalizeH="0">
+          <a:defRPr kumimoji="0" sz="1800" b="0" i="0" u="none" strike="noStrike" cap="none" spc="0" normalizeH="0" baseline="0">
             <a:ln>
               <a:noFill/>
             </a:ln>
@@ -1768,9 +3162,15 @@
         </a:lvl9pPr>
       </a:lstStyle>
       <a:style>
-        <a:lnRef idx="0"/>
-        <a:fillRef idx="0"/>
-        <a:effectRef idx="0"/>
+        <a:lnRef idx="0">
+          <a:scrgbClr r="0" g="0" b="0"/>
+        </a:lnRef>
+        <a:fillRef idx="0">
+          <a:scrgbClr r="0" g="0" b="0"/>
+        </a:fillRef>
+        <a:effectRef idx="0">
+          <a:scrgbClr r="0" g="0" b="0"/>
+        </a:effectRef>
         <a:fontRef idx="none"/>
       </a:style>
     </a:lnDef>
@@ -1783,7 +3183,7 @@
         </a:ln>
         <a:effectLst/>
       </a:spPr>
-      <a:bodyPr rot="0" spcFirstLastPara="1" vertOverflow="overflow" horzOverflow="overflow" vert="horz" wrap="square" lIns="50800" tIns="50800" rIns="50800" bIns="50800" numCol="1" spcCol="38100" rtlCol="0" anchor="t" upright="0">
+      <a:bodyPr rot="0" spcFirstLastPara="1" vertOverflow="overflow" horzOverflow="overflow" vert="horz" wrap="square" lIns="50800" tIns="50800" rIns="50800" bIns="50800" numCol="1" spcCol="38100" rtlCol="0" anchor="t">
         <a:spAutoFit/>
       </a:bodyPr>
       <a:lstStyle>
@@ -1802,7 +3202,7 @@
           <a:buFontTx/>
           <a:buNone/>
           <a:tabLst/>
-          <a:defRPr b="0" baseline="0" cap="none" i="0" spc="0" strike="noStrike" sz="1100" u="none" kumimoji="0" normalizeH="0">
+          <a:defRPr kumimoji="0" sz="1100" b="0" i="0" u="none" strike="noStrike" cap="none" spc="0" normalizeH="0" baseline="0">
             <a:ln>
               <a:noFill/>
             </a:ln>
@@ -1832,7 +3232,7 @@
           <a:buFontTx/>
           <a:buNone/>
           <a:tabLst/>
-          <a:defRPr b="0" baseline="0" cap="none" i="0" spc="0" strike="noStrike" sz="1800" u="none" kumimoji="0" normalizeH="0">
+          <a:defRPr kumimoji="0" sz="1800" b="0" i="0" u="none" strike="noStrike" cap="none" spc="0" normalizeH="0" baseline="0">
             <a:ln>
               <a:noFill/>
             </a:ln>
@@ -1858,7 +3258,7 @@
           <a:buFontTx/>
           <a:buNone/>
           <a:tabLst/>
-          <a:defRPr b="0" baseline="0" cap="none" i="0" spc="0" strike="noStrike" sz="1800" u="none" kumimoji="0" normalizeH="0">
+          <a:defRPr kumimoji="0" sz="1800" b="0" i="0" u="none" strike="noStrike" cap="none" spc="0" normalizeH="0" baseline="0">
             <a:ln>
               <a:noFill/>
             </a:ln>
@@ -1884,7 +3284,7 @@
           <a:buFontTx/>
           <a:buNone/>
           <a:tabLst/>
-          <a:defRPr b="0" baseline="0" cap="none" i="0" spc="0" strike="noStrike" sz="1800" u="none" kumimoji="0" normalizeH="0">
+          <a:defRPr kumimoji="0" sz="1800" b="0" i="0" u="none" strike="noStrike" cap="none" spc="0" normalizeH="0" baseline="0">
             <a:ln>
               <a:noFill/>
             </a:ln>
@@ -1910,7 +3310,7 @@
           <a:buFontTx/>
           <a:buNone/>
           <a:tabLst/>
-          <a:defRPr b="0" baseline="0" cap="none" i="0" spc="0" strike="noStrike" sz="1800" u="none" kumimoji="0" normalizeH="0">
+          <a:defRPr kumimoji="0" sz="1800" b="0" i="0" u="none" strike="noStrike" cap="none" spc="0" normalizeH="0" baseline="0">
             <a:ln>
               <a:noFill/>
             </a:ln>
@@ -1936,7 +3336,7 @@
           <a:buFontTx/>
           <a:buNone/>
           <a:tabLst/>
-          <a:defRPr b="0" baseline="0" cap="none" i="0" spc="0" strike="noStrike" sz="1800" u="none" kumimoji="0" normalizeH="0">
+          <a:defRPr kumimoji="0" sz="1800" b="0" i="0" u="none" strike="noStrike" cap="none" spc="0" normalizeH="0" baseline="0">
             <a:ln>
               <a:noFill/>
             </a:ln>
@@ -1962,7 +3362,7 @@
           <a:buFontTx/>
           <a:buNone/>
           <a:tabLst/>
-          <a:defRPr b="0" baseline="0" cap="none" i="0" spc="0" strike="noStrike" sz="1800" u="none" kumimoji="0" normalizeH="0">
+          <a:defRPr kumimoji="0" sz="1800" b="0" i="0" u="none" strike="noStrike" cap="none" spc="0" normalizeH="0" baseline="0">
             <a:ln>
               <a:noFill/>
             </a:ln>
@@ -1988,7 +3388,7 @@
           <a:buFontTx/>
           <a:buNone/>
           <a:tabLst/>
-          <a:defRPr b="0" baseline="0" cap="none" i="0" spc="0" strike="noStrike" sz="1800" u="none" kumimoji="0" normalizeH="0">
+          <a:defRPr kumimoji="0" sz="1800" b="0" i="0" u="none" strike="noStrike" cap="none" spc="0" normalizeH="0" baseline="0">
             <a:ln>
               <a:noFill/>
             </a:ln>
@@ -2014,7 +3414,7 @@
           <a:buFontTx/>
           <a:buNone/>
           <a:tabLst/>
-          <a:defRPr b="0" baseline="0" cap="none" i="0" spc="0" strike="noStrike" sz="1800" u="none" kumimoji="0" normalizeH="0">
+          <a:defRPr kumimoji="0" sz="1800" b="0" i="0" u="none" strike="noStrike" cap="none" spc="0" normalizeH="0" baseline="0">
             <a:ln>
               <a:noFill/>
             </a:ln>
@@ -2040,7 +3440,7 @@
           <a:buFontTx/>
           <a:buNone/>
           <a:tabLst/>
-          <a:defRPr b="0" baseline="0" cap="none" i="0" spc="0" strike="noStrike" sz="1800" u="none" kumimoji="0" normalizeH="0">
+          <a:defRPr kumimoji="0" sz="1800" b="0" i="0" u="none" strike="noStrike" cap="none" spc="0" normalizeH="0" baseline="0">
             <a:ln>
               <a:noFill/>
             </a:ln>
@@ -2053,12 +3453,31 @@
         </a:lvl9pPr>
       </a:lstStyle>
       <a:style>
-        <a:lnRef idx="0"/>
-        <a:fillRef idx="0"/>
-        <a:effectRef idx="0"/>
+        <a:lnRef idx="0">
+          <a:scrgbClr r="0" g="0" b="0"/>
+        </a:lnRef>
+        <a:fillRef idx="0">
+          <a:scrgbClr r="0" g="0" b="0"/>
+        </a:fillRef>
+        <a:effectRef idx="0">
+          <a:scrgbClr r="0" g="0" b="0"/>
+        </a:effectRef>
         <a:fontRef idx="none"/>
       </a:style>
     </a:txDef>
   </a:objectDefaults>
+  <a:extraClrSchemeLst/>
 </a:theme>
+</file>
+
+<file path=customXml/item1.xml><?xml version="1.0" encoding="utf-8"?>
+<b:Sources xmlns:b="http://schemas.openxmlformats.org/officeDocument/2006/bibliography" xmlns="http://schemas.openxmlformats.org/officeDocument/2006/bibliography" SelectedStyle="/APA.XSL" StyleName="APA"/>
+</file>
+
+<file path=customXml/itemProps1.xml><?xml version="1.0" encoding="utf-8"?>
+<ds:datastoreItem xmlns:ds="http://schemas.openxmlformats.org/officeDocument/2006/customXml" ds:itemID="{A91F8554-50D3-EE4E-9696-EE81B3610FB1}">
+  <ds:schemaRefs>
+    <ds:schemaRef ds:uri="http://schemas.openxmlformats.org/officeDocument/2006/bibliography"/>
+  </ds:schemaRefs>
+</ds:datastoreItem>
 </file>
</xml_diff>